<commit_message>
Update doc and ppt. Review and grammar mispellings. Minor fix in history_server reference.
</commit_message>
<xml_diff>
--- a/00 Deliverables/Deliverable.docx
+++ b/00 Deliverables/Deliverable.docx
@@ -4,7 +4,7 @@
   <w:body>
     <w:p>
       <w:pPr>
-        <w:pStyle w:val="Ttulo2"/>
+        <w:pStyle w:val="Heading2"/>
         <w:jc w:val="center"/>
         <w:rPr>
           <w:sz w:val="72"/>
@@ -21,7 +21,7 @@
     </w:p>
     <w:p>
       <w:pPr>
-        <w:pStyle w:val="Ttulo2"/>
+        <w:pStyle w:val="Heading2"/>
         <w:jc w:val="center"/>
         <w:rPr>
           <w:sz w:val="96"/>
@@ -38,7 +38,7 @@
     </w:p>
     <w:p>
       <w:pPr>
-        <w:pStyle w:val="Ttulo2"/>
+        <w:pStyle w:val="Heading2"/>
         <w:jc w:val="center"/>
         <w:rPr>
           <w:sz w:val="96"/>
@@ -152,7 +152,8 @@
     <w:p/>
     <w:p>
       <w:pPr>
-        <w:pStyle w:val="Ttulo2"/>
+        <w:pStyle w:val="Heading2"/>
+        <w:spacing w:before="360" w:after="240"/>
         <w:rPr>
           <w:b/>
           <w:sz w:val="44"/>
@@ -167,7 +168,6 @@
         <w:t>1.- Business problem and business goal</w:t>
       </w:r>
     </w:p>
-    <w:p/>
     <w:p>
       <w:pPr>
         <w:ind w:firstLine="720"/>
@@ -198,7 +198,10 @@
         <w:t xml:space="preserve"> </w:t>
       </w:r>
       <w:r>
-        <w:t xml:space="preserve">Since last ten years the company has experienced a </w:t>
+        <w:t xml:space="preserve">In the last </w:t>
+      </w:r>
+      <w:r>
+        <w:t xml:space="preserve">ten years the company has experienced a </w:t>
       </w:r>
       <w:r>
         <w:rPr>
@@ -207,7 +210,13 @@
         <w:t>large growth</w:t>
       </w:r>
       <w:r>
-        <w:t xml:space="preserve"> with the opening more that </w:t>
+        <w:t xml:space="preserve"> with the opening </w:t>
+      </w:r>
+      <w:r>
+        <w:t>of more than</w:t>
+      </w:r>
+      <w:r>
+        <w:t xml:space="preserve"> </w:t>
       </w:r>
       <w:r>
         <w:rPr>
@@ -225,7 +234,13 @@
         <w:jc w:val="both"/>
       </w:pPr>
       <w:r>
-        <w:t xml:space="preserve">Bakery &amp; Co. Wants to develop a </w:t>
+        <w:t xml:space="preserve">Bakery &amp; Co. </w:t>
+      </w:r>
+      <w:r>
+        <w:t>w</w:t>
+      </w:r>
+      <w:r>
+        <w:t xml:space="preserve">ants to develop a </w:t>
       </w:r>
       <w:r>
         <w:rPr>
@@ -234,13 +249,36 @@
         <w:t>new data driven approach for managing the offers</w:t>
       </w:r>
       <w:r>
-        <w:t xml:space="preserve"> that it applies in each store and had request a proposal for applying offers in each store based on the sells that each one has.</w:t>
+        <w:t xml:space="preserve"> that it applies in each store and had request a proposal for applying offers in each store based on </w:t>
+      </w:r>
+      <w:r>
+        <w:t xml:space="preserve">each one </w:t>
+      </w:r>
+      <w:r>
+        <w:t>sell</w:t>
+      </w:r>
+      <w:r>
+        <w:t>s</w:t>
+      </w:r>
+      <w:r>
+        <w:t>.</w:t>
       </w:r>
       <w:r>
         <w:t xml:space="preserve"> </w:t>
       </w:r>
       <w:r>
-        <w:t>The main offices of Bakery &amp; Co. Are located in Madrid.</w:t>
+        <w:t xml:space="preserve">The main offices of Bakery &amp; Co. </w:t>
+      </w:r>
+      <w:proofErr w:type="gramStart"/>
+      <w:r>
+        <w:t>a</w:t>
+      </w:r>
+      <w:r>
+        <w:t>re located in</w:t>
+      </w:r>
+      <w:proofErr w:type="gramEnd"/>
+      <w:r>
+        <w:t xml:space="preserve"> Madrid.</w:t>
       </w:r>
       <w:r>
         <w:t xml:space="preserve"> </w:t>
@@ -251,7 +289,7 @@
     </w:p>
     <w:p>
       <w:pPr>
-        <w:pStyle w:val="Prrafodelista"/>
+        <w:pStyle w:val="ListParagraph"/>
         <w:numPr>
           <w:ilvl w:val="0"/>
           <w:numId w:val="2"/>
@@ -264,7 +302,7 @@
     </w:p>
     <w:p>
       <w:pPr>
-        <w:pStyle w:val="Prrafodelista"/>
+        <w:pStyle w:val="ListParagraph"/>
         <w:numPr>
           <w:ilvl w:val="0"/>
           <w:numId w:val="2"/>
@@ -277,7 +315,7 @@
     </w:p>
     <w:p>
       <w:pPr>
-        <w:pStyle w:val="Prrafodelista"/>
+        <w:pStyle w:val="ListParagraph"/>
         <w:numPr>
           <w:ilvl w:val="0"/>
           <w:numId w:val="2"/>
@@ -294,13 +332,37 @@
         <w:jc w:val="both"/>
       </w:pPr>
       <w:r>
-        <w:t xml:space="preserve">At this moment each store responsible decide what offers to apply to each product/group of products and this information is difficult to be tracked from the central office of the company.  Bakery &amp; Co. </w:t>
+        <w:t>At this moment</w:t>
+      </w:r>
+      <w:r>
+        <w:t>,</w:t>
+      </w:r>
+      <w:r>
+        <w:t xml:space="preserve"> each responsible</w:t>
+      </w:r>
+      <w:r>
+        <w:t xml:space="preserve"> store</w:t>
+      </w:r>
+      <w:r>
+        <w:t xml:space="preserve"> </w:t>
+      </w:r>
+      <w:r>
+        <w:t>decides</w:t>
+      </w:r>
+      <w:r>
+        <w:t xml:space="preserve"> what offers to apply to each product/group of products and this information is difficult to be tracked from the central office of the company.  Bakery &amp; Co. </w:t>
       </w:r>
       <w:r>
         <w:t>w</w:t>
       </w:r>
       <w:r>
-        <w:t xml:space="preserve">ants to establish a centralized revenue model and a centralize-managed offers model. </w:t>
+        <w:t>ants to establish a centralized revenue model and a centralize</w:t>
+      </w:r>
+      <w:r>
+        <w:t>d</w:t>
+      </w:r>
+      <w:r>
+        <w:t xml:space="preserve">-managed offers model. </w:t>
       </w:r>
     </w:p>
     <w:p>
@@ -309,7 +371,19 @@
         <w:jc w:val="both"/>
       </w:pPr>
       <w:r>
-        <w:t>In order to achieve this, the company has started to install a centralize ERP system, and wants to stablish a centralize model based on sells information for the definition of different offers</w:t>
+        <w:t xml:space="preserve">In order to achieve this, the company has started to install a centralize ERP </w:t>
+      </w:r>
+      <w:r>
+        <w:t>system and</w:t>
+      </w:r>
+      <w:r>
+        <w:t xml:space="preserve"> wants to </w:t>
+      </w:r>
+      <w:r>
+        <w:t>e</w:t>
+      </w:r>
+      <w:r>
+        <w:t>stablish a centralize model based on sells information for the definition of different offers</w:t>
       </w:r>
       <w:r>
         <w:t>.</w:t>
@@ -321,21 +395,49 @@
         <w:jc w:val="both"/>
       </w:pPr>
       <w:r>
-        <w:t xml:space="preserve">The stores are managed by managers depending of its location and are separated in North (12) – </w:t>
-      </w:r>
-      <w:proofErr w:type="spellStart"/>
-      <w:r>
-        <w:t>Center</w:t>
-      </w:r>
-      <w:proofErr w:type="spellEnd"/>
-      <w:r>
-        <w:t xml:space="preserve"> (24) – South (14) and Mediterranean divisions (21). Each store has a store responsible.</w:t>
+        <w:t>The stores are managed by managers depending o</w:t>
+      </w:r>
+      <w:r>
+        <w:t>n</w:t>
+      </w:r>
+      <w:r>
+        <w:t xml:space="preserve"> its location and are separated in North (12) – </w:t>
+      </w:r>
+      <w:r>
+        <w:t>Centre</w:t>
+      </w:r>
+      <w:r>
+        <w:t xml:space="preserve"> (24) – South (14) and Mediterranean divisions (21). Each store has a responsible</w:t>
+      </w:r>
+      <w:r>
+        <w:t xml:space="preserve"> store</w:t>
+      </w:r>
+      <w:r>
+        <w:t>.</w:t>
       </w:r>
       <w:r>
         <w:t xml:space="preserve"> </w:t>
       </w:r>
       <w:r>
-        <w:t>Bakery &amp; Co. needs to centralize offer manage process, in order to increase the effect of these offers, the number of sells and to facilitate the logistics between its shops.</w:t>
+        <w:t xml:space="preserve">Bakery &amp; Co. needs to centralize </w:t>
+      </w:r>
+      <w:r>
+        <w:t xml:space="preserve">the </w:t>
+      </w:r>
+      <w:r>
+        <w:t>manage</w:t>
+      </w:r>
+      <w:r>
+        <w:t>ment</w:t>
+      </w:r>
+      <w:r>
+        <w:t xml:space="preserve"> process</w:t>
+      </w:r>
+      <w:r>
+        <w:t xml:space="preserve"> of offers</w:t>
+      </w:r>
+      <w:r>
+        <w:t>, in order to increase the effect of these offers, the number of sells and to facilitate the logistics between its shops.</w:t>
       </w:r>
       <w:r>
         <w:t xml:space="preserve"> </w:t>
@@ -347,12 +449,18 @@
         <w:t xml:space="preserve"> </w:t>
       </w:r>
       <w:r>
-        <w:t>Based on our previous experience, usual effects of this approach offers the following ROI:</w:t>
-      </w:r>
-    </w:p>
-    <w:p>
-      <w:pPr>
-        <w:pStyle w:val="Prrafodelista"/>
+        <w:t xml:space="preserve">Based on our previous experience, usual effects of this approach </w:t>
+      </w:r>
+      <w:r>
+        <w:t>offer</w:t>
+      </w:r>
+      <w:r>
+        <w:t xml:space="preserve"> the following ROI:</w:t>
+      </w:r>
+    </w:p>
+    <w:p>
+      <w:pPr>
+        <w:pStyle w:val="ListParagraph"/>
         <w:numPr>
           <w:ilvl w:val="0"/>
           <w:numId w:val="3"/>
@@ -365,7 +473,7 @@
     </w:p>
     <w:p>
       <w:pPr>
-        <w:pStyle w:val="Prrafodelista"/>
+        <w:pStyle w:val="ListParagraph"/>
         <w:numPr>
           <w:ilvl w:val="0"/>
           <w:numId w:val="3"/>
@@ -378,7 +486,7 @@
     </w:p>
     <w:p>
       <w:pPr>
-        <w:pStyle w:val="Prrafodelista"/>
+        <w:pStyle w:val="ListParagraph"/>
         <w:numPr>
           <w:ilvl w:val="0"/>
           <w:numId w:val="3"/>
@@ -401,7 +509,19 @@
         </w:rPr>
       </w:pPr>
       <w:r>
-        <w:t>We propose a three stage project in order to achieve the goal of apply a model to each store and a global model for the company.</w:t>
+        <w:t xml:space="preserve">We propose a </w:t>
+      </w:r>
+      <w:r>
+        <w:t>three-stage</w:t>
+      </w:r>
+      <w:r>
+        <w:t xml:space="preserve"> project in order to achieve the goal of apply</w:t>
+      </w:r>
+      <w:r>
+        <w:t>ing</w:t>
+      </w:r>
+      <w:r>
+        <w:t xml:space="preserve"> a model to each store and a global model for the company.</w:t>
       </w:r>
       <w:r>
         <w:t xml:space="preserve"> </w:t>
@@ -423,7 +543,7 @@
     </w:p>
     <w:p>
       <w:pPr>
-        <w:pStyle w:val="Prrafodelista"/>
+        <w:pStyle w:val="ListParagraph"/>
         <w:numPr>
           <w:ilvl w:val="0"/>
           <w:numId w:val="4"/>
@@ -431,12 +551,15 @@
         <w:jc w:val="both"/>
       </w:pPr>
       <w:r>
-        <w:t>Stablish a pilot model in one bakery in Madrid.</w:t>
-      </w:r>
-    </w:p>
-    <w:p>
-      <w:pPr>
-        <w:pStyle w:val="Prrafodelista"/>
+        <w:t>Est</w:t>
+      </w:r>
+      <w:r>
+        <w:t>ablish a pilot model in one bakery in Madrid.</w:t>
+      </w:r>
+    </w:p>
+    <w:p>
+      <w:pPr>
+        <w:pStyle w:val="ListParagraph"/>
         <w:numPr>
           <w:ilvl w:val="0"/>
           <w:numId w:val="4"/>
@@ -449,7 +572,7 @@
     </w:p>
     <w:p>
       <w:pPr>
-        <w:pStyle w:val="Prrafodelista"/>
+        <w:pStyle w:val="ListParagraph"/>
         <w:numPr>
           <w:ilvl w:val="0"/>
           <w:numId w:val="4"/>
@@ -457,20 +580,12 @@
         <w:jc w:val="both"/>
       </w:pPr>
       <w:r>
-        <w:t xml:space="preserve">Create a model and </w:t>
-      </w:r>
-      <w:proofErr w:type="spellStart"/>
-      <w:r>
-        <w:t>monitorize</w:t>
-      </w:r>
-      <w:proofErr w:type="spellEnd"/>
-      <w:r>
-        <w:t xml:space="preserve"> it in order to apply it to.</w:t>
-      </w:r>
-    </w:p>
-    <w:p>
-      <w:pPr>
-        <w:pStyle w:val="Prrafodelista"/>
+        <w:t>Create a model and monitor it in order to apply it.</w:t>
+      </w:r>
+    </w:p>
+    <w:p>
+      <w:pPr>
+        <w:pStyle w:val="ListParagraph"/>
         <w:numPr>
           <w:ilvl w:val="0"/>
           <w:numId w:val="4"/>
@@ -478,12 +593,18 @@
         <w:jc w:val="both"/>
       </w:pPr>
       <w:r>
-        <w:t>The data will be processed offline, one first model will be applied to historic data</w:t>
-      </w:r>
-    </w:p>
-    <w:p>
-      <w:pPr>
-        <w:pStyle w:val="Ttulo2"/>
+        <w:t>The data will be processed offline, one first model will be applied to historic</w:t>
+      </w:r>
+      <w:r>
+        <w:t>al</w:t>
+      </w:r>
+      <w:r>
+        <w:t xml:space="preserve"> data</w:t>
+      </w:r>
+    </w:p>
+    <w:p>
+      <w:pPr>
+        <w:pStyle w:val="Heading2"/>
         <w:jc w:val="both"/>
         <w:rPr>
           <w:rFonts w:asciiTheme="minorHAnsi" w:eastAsiaTheme="minorHAnsi" w:hAnsiTheme="minorHAnsi" w:cstheme="minorBidi"/>
@@ -507,7 +628,7 @@
     </w:p>
     <w:p>
       <w:pPr>
-        <w:pStyle w:val="Ttulo2"/>
+        <w:pStyle w:val="Heading2"/>
         <w:numPr>
           <w:ilvl w:val="0"/>
           <w:numId w:val="5"/>
@@ -532,7 +653,7 @@
     </w:p>
     <w:p>
       <w:pPr>
-        <w:pStyle w:val="Ttulo2"/>
+        <w:pStyle w:val="Heading2"/>
         <w:numPr>
           <w:ilvl w:val="0"/>
           <w:numId w:val="5"/>
@@ -557,7 +678,7 @@
     </w:p>
     <w:p>
       <w:pPr>
-        <w:pStyle w:val="Ttulo2"/>
+        <w:pStyle w:val="Heading2"/>
         <w:jc w:val="both"/>
         <w:rPr>
           <w:rFonts w:asciiTheme="minorHAnsi" w:eastAsiaTheme="minorHAnsi" w:hAnsiTheme="minorHAnsi" w:cstheme="minorBidi"/>
@@ -569,7 +690,7 @@
     </w:p>
     <w:p>
       <w:pPr>
-        <w:pStyle w:val="Ttulo2"/>
+        <w:pStyle w:val="Heading2"/>
         <w:jc w:val="both"/>
         <w:rPr>
           <w:rFonts w:asciiTheme="minorHAnsi" w:eastAsiaTheme="minorHAnsi" w:hAnsiTheme="minorHAnsi" w:cstheme="minorBidi"/>
@@ -592,7 +713,7 @@
     </w:p>
     <w:p>
       <w:pPr>
-        <w:pStyle w:val="Ttulo2"/>
+        <w:pStyle w:val="Heading2"/>
         <w:numPr>
           <w:ilvl w:val="0"/>
           <w:numId w:val="6"/>
@@ -612,12 +733,21 @@
           <w:sz w:val="22"/>
           <w:szCs w:val="22"/>
         </w:rPr>
-        <w:t>Stablish an aggregate company model with each individual model.</w:t>
-      </w:r>
-    </w:p>
-    <w:p>
-      <w:pPr>
-        <w:pStyle w:val="Ttulo2"/>
+        <w:t>Es</w:t>
+      </w:r>
+      <w:r>
+        <w:rPr>
+          <w:rFonts w:asciiTheme="minorHAnsi" w:eastAsiaTheme="minorHAnsi" w:hAnsiTheme="minorHAnsi" w:cstheme="minorBidi"/>
+          <w:color w:val="auto"/>
+          <w:sz w:val="22"/>
+          <w:szCs w:val="22"/>
+        </w:rPr>
+        <w:t>tablish an aggregate company model with each individual model.</w:t>
+      </w:r>
+    </w:p>
+    <w:p>
+      <w:pPr>
+        <w:pStyle w:val="Heading2"/>
         <w:numPr>
           <w:ilvl w:val="0"/>
           <w:numId w:val="6"/>
@@ -637,12 +767,57 @@
           <w:sz w:val="22"/>
           <w:szCs w:val="22"/>
         </w:rPr>
-        <w:t>Stablish a second model, which Will include new data generated and which offers are stablished.</w:t>
-      </w:r>
-    </w:p>
-    <w:p>
-      <w:pPr>
-        <w:pStyle w:val="Ttulo2"/>
+        <w:t>Es</w:t>
+      </w:r>
+      <w:r>
+        <w:rPr>
+          <w:rFonts w:asciiTheme="minorHAnsi" w:eastAsiaTheme="minorHAnsi" w:hAnsiTheme="minorHAnsi" w:cstheme="minorBidi"/>
+          <w:color w:val="auto"/>
+          <w:sz w:val="22"/>
+          <w:szCs w:val="22"/>
+        </w:rPr>
+        <w:t>tablish a second model, which</w:t>
+      </w:r>
+      <w:r>
+        <w:rPr>
+          <w:rFonts w:asciiTheme="minorHAnsi" w:eastAsiaTheme="minorHAnsi" w:hAnsiTheme="minorHAnsi" w:cstheme="minorBidi"/>
+          <w:color w:val="auto"/>
+          <w:sz w:val="22"/>
+          <w:szCs w:val="22"/>
+        </w:rPr>
+        <w:t xml:space="preserve"> will</w:t>
+      </w:r>
+      <w:r>
+        <w:rPr>
+          <w:rFonts w:asciiTheme="minorHAnsi" w:eastAsiaTheme="minorHAnsi" w:hAnsiTheme="minorHAnsi" w:cstheme="minorBidi"/>
+          <w:color w:val="auto"/>
+          <w:sz w:val="22"/>
+          <w:szCs w:val="22"/>
+        </w:rPr>
+        <w:t xml:space="preserve"> include new data generated and which offers are </w:t>
+      </w:r>
+      <w:r>
+        <w:rPr>
+          <w:rFonts w:asciiTheme="minorHAnsi" w:eastAsiaTheme="minorHAnsi" w:hAnsiTheme="minorHAnsi" w:cstheme="minorBidi"/>
+          <w:color w:val="auto"/>
+          <w:sz w:val="22"/>
+          <w:szCs w:val="22"/>
+        </w:rPr>
+        <w:t>already e</w:t>
+      </w:r>
+      <w:r>
+        <w:rPr>
+          <w:rFonts w:asciiTheme="minorHAnsi" w:eastAsiaTheme="minorHAnsi" w:hAnsiTheme="minorHAnsi" w:cstheme="minorBidi"/>
+          <w:color w:val="auto"/>
+          <w:sz w:val="22"/>
+          <w:szCs w:val="22"/>
+        </w:rPr>
+        <w:t>stablished.</w:t>
+      </w:r>
+    </w:p>
+    <w:p>
+      <w:pPr>
+        <w:pStyle w:val="Heading2"/>
         <w:numPr>
           <w:ilvl w:val="0"/>
           <w:numId w:val="6"/>
@@ -665,40 +840,42 @@
         <w:t>Manage logistics and offers.</w:t>
       </w:r>
     </w:p>
+    <w:p>
+      <w:pPr>
+        <w:pStyle w:val="Heading2"/>
+        <w:numPr>
+          <w:ilvl w:val="1"/>
+          <w:numId w:val="13"/>
+        </w:numPr>
+        <w:spacing w:before="240" w:after="120"/>
+        <w:ind w:left="590" w:hanging="590"/>
+        <w:rPr>
+          <w:b/>
+          <w:sz w:val="36"/>
+        </w:rPr>
+      </w:pPr>
+      <w:r>
+        <w:rPr>
+          <w:b/>
+          <w:sz w:val="36"/>
+        </w:rPr>
+        <w:t>Document goal</w:t>
+      </w:r>
+    </w:p>
+    <w:p>
+      <w:pPr>
+        <w:ind w:firstLine="360"/>
+        <w:jc w:val="both"/>
+      </w:pPr>
+      <w:r>
+        <w:t>The goal of this document is to explain the results of the pilot, detail the work performed and set the basis for the following stages of the project in case Bakery &amp; Co. is interested.</w:t>
+      </w:r>
+    </w:p>
     <w:p/>
     <w:p>
       <w:pPr>
-        <w:pStyle w:val="Ttulo2"/>
-        <w:rPr>
-          <w:b/>
-          <w:sz w:val="40"/>
-        </w:rPr>
-      </w:pPr>
-      <w:r>
-        <w:rPr>
-          <w:b/>
-          <w:sz w:val="40"/>
-        </w:rPr>
-        <w:t>1.1 Document goal</w:t>
-      </w:r>
-    </w:p>
-    <w:p>
-      <w:pPr>
-        <w:jc w:val="both"/>
-      </w:pPr>
-    </w:p>
-    <w:p>
-      <w:pPr>
-        <w:ind w:firstLine="360"/>
-        <w:jc w:val="both"/>
-      </w:pPr>
-      <w:r>
-        <w:t>The goal of this document is to explain the results of the pilot, detail the work performed and set the basis for the following stages of the project in case Bakery &amp; Co. is interested.</w:t>
-      </w:r>
-    </w:p>
-    <w:p>
-      <w:pPr>
-        <w:pStyle w:val="Ttulo2"/>
+        <w:pStyle w:val="Heading2"/>
+        <w:spacing w:before="360" w:after="240"/>
         <w:rPr>
           <w:b/>
         </w:rPr>
@@ -739,7 +916,6 @@
         <w:t>nput data</w:t>
       </w:r>
     </w:p>
-    <w:p/>
     <w:p>
       <w:pPr>
         <w:ind w:firstLine="426"/>
@@ -751,7 +927,7 @@
     </w:p>
     <w:p>
       <w:pPr>
-        <w:pStyle w:val="Prrafodelista"/>
+        <w:pStyle w:val="ListParagraph"/>
         <w:numPr>
           <w:ilvl w:val="0"/>
           <w:numId w:val="7"/>
@@ -779,7 +955,7 @@
     </w:p>
     <w:p>
       <w:pPr>
-        <w:pStyle w:val="Prrafodelista"/>
+        <w:pStyle w:val="ListParagraph"/>
         <w:numPr>
           <w:ilvl w:val="0"/>
           <w:numId w:val="7"/>
@@ -807,7 +983,7 @@
     </w:p>
     <w:p>
       <w:pPr>
-        <w:pStyle w:val="Prrafodelista"/>
+        <w:pStyle w:val="ListParagraph"/>
         <w:numPr>
           <w:ilvl w:val="0"/>
           <w:numId w:val="7"/>
@@ -836,12 +1012,24 @@
         <w:t xml:space="preserve">, </w:t>
       </w:r>
       <w:r>
-        <w:t>we reviewed the actual problems (logistics, sales,…) that he used to face in order to take them into account.</w:t>
-      </w:r>
-    </w:p>
-    <w:p>
-      <w:pPr>
-        <w:pStyle w:val="Prrafodelista"/>
+        <w:t>we reviewed the actual problems (logistics, sales,</w:t>
+      </w:r>
+      <w:r>
+        <w:t xml:space="preserve"> </w:t>
+      </w:r>
+      <w:r>
+        <w:t>…) that he</w:t>
+      </w:r>
+      <w:r>
+        <w:t>/she</w:t>
+      </w:r>
+      <w:r>
+        <w:t xml:space="preserve"> used to face in order to take them into account.</w:t>
+      </w:r>
+    </w:p>
+    <w:p>
+      <w:pPr>
+        <w:pStyle w:val="ListParagraph"/>
         <w:numPr>
           <w:ilvl w:val="0"/>
           <w:numId w:val="7"/>
@@ -864,7 +1052,13 @@
         <w:t xml:space="preserve">, </w:t>
       </w:r>
       <w:r>
-        <w:t>we had interview with the shop responsible where we reviewed the offers that are currently made and some other facts about the shop.</w:t>
+        <w:t xml:space="preserve">we had </w:t>
+      </w:r>
+      <w:r>
+        <w:t xml:space="preserve">an </w:t>
+      </w:r>
+      <w:r>
+        <w:t>interview with the shop responsible where we reviewed the offers that are currently made and some other facts about the shop.</w:t>
       </w:r>
     </w:p>
     <w:p>
@@ -875,11 +1069,16 @@
         <w:t>performing the interviews, we have decided to establish a generic query based on the new ERP of the company for extracting the data that we need with the following format:</w:t>
       </w:r>
     </w:p>
+    <w:p/>
     <w:tbl>
       <w:tblPr>
-        <w:tblStyle w:val="Tablaconcuadrcula"/>
+        <w:tblStyle w:val="GridTable4-Accent5"/>
         <w:tblW w:w="0" w:type="auto"/>
-        <w:tblInd w:w="2689" w:type="dxa"/>
+        <w:jc w:val="center"/>
+        <w:tblCellMar>
+          <w:left w:w="115" w:type="dxa"/>
+          <w:right w:w="115" w:type="dxa"/>
+        </w:tblCellMar>
         <w:tblLook w:val="04A0" w:firstRow="1" w:lastRow="0" w:firstColumn="1" w:lastColumn="0" w:noHBand="0" w:noVBand="1"/>
       </w:tblPr>
       <w:tblGrid>
@@ -887,24 +1086,24 @@
         <w:gridCol w:w="1583"/>
       </w:tblGrid>
       <w:tr>
+        <w:trPr>
+          <w:cnfStyle w:val="100000000000" w:firstRow="1" w:lastRow="0" w:firstColumn="0" w:lastColumn="0" w:oddVBand="0" w:evenVBand="0" w:oddHBand="0" w:evenHBand="0" w:firstRowFirstColumn="0" w:firstRowLastColumn="0" w:lastRowFirstColumn="0" w:lastRowLastColumn="0"/>
+          <w:jc w:val="center"/>
+        </w:trPr>
         <w:tc>
           <w:tcPr>
+            <w:cnfStyle w:val="001000000000" w:firstRow="0" w:lastRow="0" w:firstColumn="1" w:lastColumn="0" w:oddVBand="0" w:evenVBand="0" w:oddHBand="0" w:evenHBand="0" w:firstRowFirstColumn="0" w:firstRowLastColumn="0" w:lastRowFirstColumn="0" w:lastRowLastColumn="0"/>
             <w:tcW w:w="1819" w:type="dxa"/>
-            <w:shd w:val="clear" w:color="auto" w:fill="000000" w:themeFill="text1"/>
           </w:tcPr>
           <w:p>
             <w:pPr>
+              <w:spacing w:before="120" w:after="120"/>
               <w:jc w:val="center"/>
               <w:rPr>
-                <w:b/>
-                <w:color w:val="FFFFFF" w:themeColor="background1"/>
+                <w:b w:val="0"/>
               </w:rPr>
             </w:pPr>
             <w:r>
-              <w:rPr>
-                <w:b/>
-                <w:color w:val="FFFFFF" w:themeColor="background1"/>
-              </w:rPr>
               <w:t>Field</w:t>
             </w:r>
           </w:p>
@@ -912,33 +1111,35 @@
         <w:tc>
           <w:tcPr>
             <w:tcW w:w="1583" w:type="dxa"/>
-            <w:shd w:val="clear" w:color="auto" w:fill="000000" w:themeFill="text1"/>
           </w:tcPr>
           <w:p>
             <w:pPr>
+              <w:spacing w:before="120" w:after="120"/>
               <w:jc w:val="center"/>
+              <w:cnfStyle w:val="100000000000" w:firstRow="1" w:lastRow="0" w:firstColumn="0" w:lastColumn="0" w:oddVBand="0" w:evenVBand="0" w:oddHBand="0" w:evenHBand="0" w:firstRowFirstColumn="0" w:firstRowLastColumn="0" w:lastRowFirstColumn="0" w:lastRowLastColumn="0"/>
               <w:rPr>
-                <w:b/>
-                <w:color w:val="FFFFFF" w:themeColor="background1"/>
+                <w:b w:val="0"/>
               </w:rPr>
             </w:pPr>
             <w:r>
-              <w:rPr>
-                <w:b/>
-                <w:color w:val="FFFFFF" w:themeColor="background1"/>
-              </w:rPr>
               <w:t>Format</w:t>
             </w:r>
           </w:p>
         </w:tc>
       </w:tr>
       <w:tr>
+        <w:trPr>
+          <w:cnfStyle w:val="000000100000" w:firstRow="0" w:lastRow="0" w:firstColumn="0" w:lastColumn="0" w:oddVBand="0" w:evenVBand="0" w:oddHBand="1" w:evenHBand="0" w:firstRowFirstColumn="0" w:firstRowLastColumn="0" w:lastRowFirstColumn="0" w:lastRowLastColumn="0"/>
+          <w:jc w:val="center"/>
+        </w:trPr>
         <w:tc>
           <w:tcPr>
+            <w:cnfStyle w:val="001000000000" w:firstRow="0" w:lastRow="0" w:firstColumn="1" w:lastColumn="0" w:oddVBand="0" w:evenVBand="0" w:oddHBand="0" w:evenHBand="0" w:firstRowFirstColumn="0" w:firstRowLastColumn="0" w:lastRowFirstColumn="0" w:lastRowLastColumn="0"/>
             <w:tcW w:w="1819" w:type="dxa"/>
           </w:tcPr>
           <w:p>
             <w:pPr>
+              <w:spacing w:before="120" w:after="120"/>
               <w:jc w:val="center"/>
             </w:pPr>
             <w:r>
@@ -952,7 +1153,9 @@
           </w:tcPr>
           <w:p>
             <w:pPr>
+              <w:spacing w:before="120" w:after="120"/>
               <w:jc w:val="center"/>
+              <w:cnfStyle w:val="000000100000" w:firstRow="0" w:lastRow="0" w:firstColumn="0" w:lastColumn="0" w:oddVBand="0" w:evenVBand="0" w:oddHBand="1" w:evenHBand="0" w:firstRowFirstColumn="0" w:firstRowLastColumn="0" w:lastRowFirstColumn="0" w:lastRowLastColumn="0"/>
             </w:pPr>
             <w:r>
               <w:t>YYYY-MM-DD</w:t>
@@ -961,12 +1164,17 @@
         </w:tc>
       </w:tr>
       <w:tr>
+        <w:trPr>
+          <w:jc w:val="center"/>
+        </w:trPr>
         <w:tc>
           <w:tcPr>
+            <w:cnfStyle w:val="001000000000" w:firstRow="0" w:lastRow="0" w:firstColumn="1" w:lastColumn="0" w:oddVBand="0" w:evenVBand="0" w:oddHBand="0" w:evenHBand="0" w:firstRowFirstColumn="0" w:firstRowLastColumn="0" w:lastRowFirstColumn="0" w:lastRowLastColumn="0"/>
             <w:tcW w:w="1819" w:type="dxa"/>
           </w:tcPr>
           <w:p>
             <w:pPr>
+              <w:spacing w:before="120" w:after="120"/>
               <w:jc w:val="center"/>
             </w:pPr>
             <w:r>
@@ -980,23 +1188,36 @@
           </w:tcPr>
           <w:p>
             <w:pPr>
+              <w:spacing w:before="120" w:after="120"/>
               <w:jc w:val="center"/>
+              <w:cnfStyle w:val="000000000000" w:firstRow="0" w:lastRow="0" w:firstColumn="0" w:lastColumn="0" w:oddVBand="0" w:evenVBand="0" w:oddHBand="0" w:evenHBand="0" w:firstRowFirstColumn="0" w:firstRowLastColumn="0" w:lastRowFirstColumn="0" w:lastRowLastColumn="0"/>
             </w:pPr>
             <w:proofErr w:type="spellStart"/>
             <w:r>
-              <w:t>HH:mm:ss</w:t>
+              <w:t>HH:</w:t>
+            </w:r>
+            <w:proofErr w:type="gramStart"/>
+            <w:r>
+              <w:t>mm:ss</w:t>
             </w:r>
             <w:proofErr w:type="spellEnd"/>
+            <w:proofErr w:type="gramEnd"/>
           </w:p>
         </w:tc>
       </w:tr>
       <w:tr>
+        <w:trPr>
+          <w:cnfStyle w:val="000000100000" w:firstRow="0" w:lastRow="0" w:firstColumn="0" w:lastColumn="0" w:oddVBand="0" w:evenVBand="0" w:oddHBand="1" w:evenHBand="0" w:firstRowFirstColumn="0" w:firstRowLastColumn="0" w:lastRowFirstColumn="0" w:lastRowLastColumn="0"/>
+          <w:jc w:val="center"/>
+        </w:trPr>
         <w:tc>
           <w:tcPr>
+            <w:cnfStyle w:val="001000000000" w:firstRow="0" w:lastRow="0" w:firstColumn="1" w:lastColumn="0" w:oddVBand="0" w:evenVBand="0" w:oddHBand="0" w:evenHBand="0" w:firstRowFirstColumn="0" w:firstRowLastColumn="0" w:lastRowFirstColumn="0" w:lastRowLastColumn="0"/>
             <w:tcW w:w="1819" w:type="dxa"/>
           </w:tcPr>
           <w:p>
             <w:pPr>
+              <w:spacing w:before="120" w:after="120"/>
               <w:jc w:val="center"/>
             </w:pPr>
             <w:r>
@@ -1010,7 +1231,9 @@
           </w:tcPr>
           <w:p>
             <w:pPr>
+              <w:spacing w:before="120" w:after="120"/>
               <w:jc w:val="center"/>
+              <w:cnfStyle w:val="000000100000" w:firstRow="0" w:lastRow="0" w:firstColumn="0" w:lastColumn="0" w:oddVBand="0" w:evenVBand="0" w:oddHBand="1" w:evenHBand="0" w:firstRowFirstColumn="0" w:firstRowLastColumn="0" w:lastRowFirstColumn="0" w:lastRowLastColumn="0"/>
             </w:pPr>
             <w:r>
               <w:t>Numeric</w:t>
@@ -1019,12 +1242,17 @@
         </w:tc>
       </w:tr>
       <w:tr>
+        <w:trPr>
+          <w:jc w:val="center"/>
+        </w:trPr>
         <w:tc>
           <w:tcPr>
+            <w:cnfStyle w:val="001000000000" w:firstRow="0" w:lastRow="0" w:firstColumn="1" w:lastColumn="0" w:oddVBand="0" w:evenVBand="0" w:oddHBand="0" w:evenHBand="0" w:firstRowFirstColumn="0" w:firstRowLastColumn="0" w:lastRowFirstColumn="0" w:lastRowLastColumn="0"/>
             <w:tcW w:w="1819" w:type="dxa"/>
           </w:tcPr>
           <w:p>
             <w:pPr>
+              <w:spacing w:before="120" w:after="120"/>
               <w:jc w:val="center"/>
             </w:pPr>
             <w:r>
@@ -1038,7 +1266,9 @@
           </w:tcPr>
           <w:p>
             <w:pPr>
+              <w:spacing w:before="120" w:after="120"/>
               <w:jc w:val="center"/>
+              <w:cnfStyle w:val="000000000000" w:firstRow="0" w:lastRow="0" w:firstColumn="0" w:lastColumn="0" w:oddVBand="0" w:evenVBand="0" w:oddHBand="0" w:evenHBand="0" w:firstRowFirstColumn="0" w:firstRowLastColumn="0" w:lastRowFirstColumn="0" w:lastRowLastColumn="0"/>
             </w:pPr>
             <w:r>
               <w:t>String</w:t>
@@ -1049,17 +1279,18 @@
     </w:tbl>
     <w:p/>
     <w:p/>
-    <w:p/>
-    <w:p/>
-    <w:p>
-      <w:pPr>
-        <w:pStyle w:val="Ttulo2"/>
-        <w:rPr>
+    <w:p>
+      <w:pPr>
+        <w:pStyle w:val="Heading2"/>
+        <w:spacing w:before="360" w:after="240"/>
+        <w:rPr>
+          <w:b/>
           <w:sz w:val="44"/>
         </w:rPr>
       </w:pPr>
       <w:r>
         <w:rPr>
+          <w:b/>
           <w:sz w:val="44"/>
         </w:rPr>
         <w:lastRenderedPageBreak/>
@@ -1081,7 +1312,7 @@
         <w:jc w:val="center"/>
       </w:pPr>
       <w:r>
-        <w:object w:dxaOrig="1487" w:dyaOrig="992" w14:anchorId="14DEBC8B">
+        <w:object w:dxaOrig="1068" w:dyaOrig="712" w14:anchorId="14DEBC8B">
           <v:shapetype id="_x0000_t75" coordsize="21600,21600" o:spt="75" o:preferrelative="t" path="m@4@5l@4@11@9@11@9@5xe" filled="f" stroked="f">
             <v:stroke joinstyle="miter"/>
             <v:formulas>
@@ -1101,10 +1332,10 @@
             <v:path o:extrusionok="f" gradientshapeok="t" o:connecttype="rect"/>
             <o:lock v:ext="edit" aspectratio="t"/>
           </v:shapetype>
-          <v:shape id="_x0000_i1027" type="#_x0000_t75" style="width:74.25pt;height:49.5pt" o:ole="">
+          <v:shape id="_x0000_i1027" type="#_x0000_t75" style="width:64.75pt;height:43.25pt" o:ole="">
             <v:imagedata r:id="rId6" o:title=""/>
           </v:shape>
-          <o:OLEObject Type="Embed" ProgID="Excel.SheetMacroEnabled.12" ShapeID="_x0000_i1027" DrawAspect="Icon" ObjectID="_1605796909" r:id="rId7"/>
+          <o:OLEObject Type="Embed" ProgID="Excel.SheetMacroEnabled.12" ShapeID="_x0000_i1027" DrawAspect="Icon" ObjectID="_1605887379" r:id="rId7"/>
         </w:object>
       </w:r>
     </w:p>
@@ -1115,7 +1346,7 @@
     </w:p>
     <w:p>
       <w:pPr>
-        <w:pStyle w:val="Prrafodelista"/>
+        <w:pStyle w:val="ListParagraph"/>
         <w:numPr>
           <w:ilvl w:val="0"/>
           <w:numId w:val="8"/>
@@ -1133,7 +1364,7 @@
     </w:p>
     <w:p>
       <w:pPr>
-        <w:pStyle w:val="Prrafodelista"/>
+        <w:pStyle w:val="ListParagraph"/>
         <w:numPr>
           <w:ilvl w:val="1"/>
           <w:numId w:val="8"/>
@@ -1142,10 +1373,13 @@
       <w:r>
         <w:t>The dataset has 24.547 rows, with 11.245 unique transactions</w:t>
       </w:r>
-    </w:p>
-    <w:p>
-      <w:pPr>
-        <w:pStyle w:val="Prrafodelista"/>
+      <w:r>
+        <w:t>.</w:t>
+      </w:r>
+    </w:p>
+    <w:p>
+      <w:pPr>
+        <w:pStyle w:val="ListParagraph"/>
         <w:numPr>
           <w:ilvl w:val="1"/>
           <w:numId w:val="8"/>
@@ -1154,10 +1388,13 @@
       <w:r>
         <w:t>There is an average of 2,039 items per transaction</w:t>
       </w:r>
-    </w:p>
-    <w:p>
-      <w:pPr>
-        <w:pStyle w:val="Prrafodelista"/>
+      <w:r>
+        <w:t>.</w:t>
+      </w:r>
+    </w:p>
+    <w:p>
+      <w:pPr>
+        <w:pStyle w:val="ListParagraph"/>
         <w:numPr>
           <w:ilvl w:val="0"/>
           <w:numId w:val="8"/>
@@ -1173,7 +1410,31 @@
         <w:t>products</w:t>
       </w:r>
       <w:r>
-        <w:t xml:space="preserve"> that are more sold, we can see that coffee and bread are the more relevant:</w:t>
+        <w:t xml:space="preserve"> </w:t>
+      </w:r>
+      <w:r>
+        <w:t>with higher</w:t>
+      </w:r>
+      <w:r>
+        <w:t xml:space="preserve"> </w:t>
+      </w:r>
+      <w:r>
+        <w:t>sells. W</w:t>
+      </w:r>
+      <w:r>
+        <w:t>e can see that coffee and bread are the mo</w:t>
+      </w:r>
+      <w:r>
+        <w:t>st</w:t>
+      </w:r>
+      <w:r>
+        <w:t xml:space="preserve"> relevant</w:t>
+      </w:r>
+      <w:r>
+        <w:t xml:space="preserve"> ones</w:t>
+      </w:r>
+      <w:r>
+        <w:t>:</w:t>
       </w:r>
     </w:p>
     <w:p>
@@ -1222,33 +1483,32 @@
       </w:r>
     </w:p>
     <w:p>
-      <w:r>
-        <w:br w:type="page"/>
-      </w:r>
-    </w:p>
-    <w:p>
-      <w:pPr>
-        <w:pStyle w:val="Prrafodelista"/>
+      <w:pPr>
+        <w:pStyle w:val="ListParagraph"/>
         <w:numPr>
           <w:ilvl w:val="0"/>
           <w:numId w:val="8"/>
         </w:numPr>
-      </w:pPr>
-      <w:r>
-        <w:rPr>
-          <w:b/>
-        </w:rPr>
-        <w:lastRenderedPageBreak/>
+        <w:spacing w:before="240"/>
+      </w:pPr>
+      <w:r>
+        <w:rPr>
+          <w:b/>
+        </w:rPr>
         <w:t>Sales</w:t>
       </w:r>
       <w:r>
-        <w:t xml:space="preserve">, we can appreciate that the decreased until </w:t>
-      </w:r>
-      <w:proofErr w:type="spellStart"/>
-      <w:r>
-        <w:t>january</w:t>
-      </w:r>
-      <w:proofErr w:type="spellEnd"/>
+        <w:t>, we can appreciate that the</w:t>
+      </w:r>
+      <w:r>
+        <w:t>y</w:t>
+      </w:r>
+      <w:r>
+        <w:t xml:space="preserve"> decreased until </w:t>
+      </w:r>
+      <w:r>
+        <w:t>January</w:t>
+      </w:r>
       <w:r>
         <w:t>, where they were stabilized.</w:t>
       </w:r>
@@ -1300,7 +1560,7 @@
     </w:p>
     <w:p>
       <w:pPr>
-        <w:pStyle w:val="Prrafodelista"/>
+        <w:pStyle w:val="ListParagraph"/>
         <w:numPr>
           <w:ilvl w:val="0"/>
           <w:numId w:val="8"/>
@@ -1310,10 +1570,17 @@
         <w:rPr>
           <w:b/>
         </w:rPr>
+        <w:lastRenderedPageBreak/>
         <w:t>Sales by weekday</w:t>
       </w:r>
       <w:r>
-        <w:t>, there is a peak in Saturday</w:t>
+        <w:t>, there is a peak</w:t>
+      </w:r>
+      <w:r>
+        <w:t xml:space="preserve"> on</w:t>
+      </w:r>
+      <w:r>
+        <w:t xml:space="preserve"> Saturday</w:t>
       </w:r>
     </w:p>
     <w:p>
@@ -1375,13 +1642,7 @@
         <w:t xml:space="preserve"> interviews w</w:t>
       </w:r>
       <w:r>
-        <w:t xml:space="preserve">ith </w:t>
-      </w:r>
-      <w:r>
-        <w:t xml:space="preserve">the </w:t>
-      </w:r>
-      <w:r>
-        <w:t>company personnel, we have decided to apply the algorithm to the following subsets</w:t>
+        <w:t>ith the company personnel, we have decided to apply the algorithm to the following subsets</w:t>
       </w:r>
       <w:r>
         <w:t>:</w:t>
@@ -1389,7 +1650,7 @@
     </w:p>
     <w:p>
       <w:pPr>
-        <w:pStyle w:val="Prrafodelista"/>
+        <w:pStyle w:val="ListParagraph"/>
         <w:numPr>
           <w:ilvl w:val="0"/>
           <w:numId w:val="1"/>
@@ -1412,7 +1673,7 @@
     </w:p>
     <w:p>
       <w:pPr>
-        <w:pStyle w:val="Prrafodelista"/>
+        <w:pStyle w:val="ListParagraph"/>
         <w:numPr>
           <w:ilvl w:val="0"/>
           <w:numId w:val="1"/>
@@ -1442,7 +1703,7 @@
     </w:p>
     <w:p>
       <w:pPr>
-        <w:pStyle w:val="Prrafodelista"/>
+        <w:pStyle w:val="ListParagraph"/>
         <w:numPr>
           <w:ilvl w:val="0"/>
           <w:numId w:val="1"/>
@@ -1477,36 +1738,31 @@
           <w:lang w:val="es-ES"/>
         </w:rPr>
       </w:pPr>
-      <w:r>
-        <w:rPr>
-          <w:b/>
-          <w:lang w:val="es-ES"/>
-        </w:rPr>
-        <w:br w:type="page"/>
-      </w:r>
-    </w:p>
-    <w:p>
-      <w:pPr>
-        <w:pStyle w:val="Ttulo2"/>
-        <w:rPr>
+    </w:p>
+    <w:p>
+      <w:pPr>
+        <w:pStyle w:val="Heading2"/>
+        <w:spacing w:before="360" w:after="240"/>
+        <w:rPr>
+          <w:b/>
           <w:sz w:val="44"/>
         </w:rPr>
       </w:pPr>
       <w:r>
         <w:rPr>
+          <w:b/>
           <w:sz w:val="44"/>
         </w:rPr>
-        <w:lastRenderedPageBreak/>
         <w:t>4</w:t>
       </w:r>
       <w:r>
         <w:rPr>
+          <w:b/>
           <w:sz w:val="44"/>
         </w:rPr>
         <w:t>.- Algorithm application</w:t>
       </w:r>
     </w:p>
-    <w:p/>
     <w:p>
       <w:pPr>
         <w:jc w:val="both"/>
@@ -1520,12 +1776,14 @@
       <w:r>
         <w:t xml:space="preserve">an </w:t>
       </w:r>
+      <w:proofErr w:type="spellStart"/>
       <w:r>
         <w:rPr>
           <w:i/>
         </w:rPr>
-        <w:t>a priori</w:t>
-      </w:r>
+        <w:t>apriori</w:t>
+      </w:r>
+      <w:proofErr w:type="spellEnd"/>
       <w:r>
         <w:t xml:space="preserve"> algorithm</w:t>
       </w:r>
@@ -1564,7 +1822,7 @@
     </w:p>
     <w:p>
       <w:pPr>
-        <w:pStyle w:val="Prrafodelista"/>
+        <w:pStyle w:val="ListParagraph"/>
         <w:numPr>
           <w:ilvl w:val="0"/>
           <w:numId w:val="10"/>
@@ -1572,15 +1830,18 @@
         <w:jc w:val="both"/>
       </w:pPr>
       <w:r>
-        <w:t>Support</w:t>
-      </w:r>
-      <w:r>
-        <w:t xml:space="preserve"> of an item, is the proportion of transactions in which an item appears:</w:t>
-      </w:r>
-    </w:p>
-    <w:p>
-      <w:pPr>
-        <w:pStyle w:val="Prrafodelista"/>
+        <w:t>Support of an item, is the proportion of transactions in which an item appears:</w:t>
+      </w:r>
+    </w:p>
+    <w:p>
+      <w:pPr>
+        <w:pStyle w:val="ListParagraph"/>
+        <w:jc w:val="both"/>
+      </w:pPr>
+    </w:p>
+    <w:p>
+      <w:pPr>
+        <w:pStyle w:val="ListParagraph"/>
         <w:jc w:val="center"/>
       </w:pPr>
       <m:oMathPara>
@@ -1646,12 +1907,21 @@
     </w:p>
     <w:p>
       <w:pPr>
-        <w:pStyle w:val="Prrafodelista"/>
+        <w:pStyle w:val="ListParagraph"/>
+        <w:jc w:val="both"/>
+      </w:pPr>
+    </w:p>
+    <w:p>
+      <w:pPr>
+        <w:pStyle w:val="ListParagraph"/>
         <w:numPr>
           <w:ilvl w:val="0"/>
           <w:numId w:val="10"/>
         </w:numPr>
         <w:jc w:val="both"/>
+        <w:rPr>
+          <w:rFonts w:eastAsiaTheme="minorEastAsia"/>
+        </w:rPr>
       </w:pPr>
       <w:r>
         <w:t>Confidence</w:t>
@@ -1663,23 +1933,55 @@
         <w:t xml:space="preserve">his says how likely </w:t>
       </w:r>
       <w:r>
+        <w:t xml:space="preserve">is that </w:t>
+      </w:r>
+      <w:r>
         <w:t xml:space="preserve">an </w:t>
       </w:r>
       <w:r>
-        <w:t xml:space="preserve">item Y is purchased when item X is purchased, expressed as </w:t>
+        <w:t xml:space="preserve">item Y is purchased when item X is </w:t>
+      </w:r>
+      <w:r>
+        <w:t xml:space="preserve">also </w:t>
+      </w:r>
+      <w:r>
+        <w:t xml:space="preserve">purchased, expressed as </w:t>
       </w:r>
       <m:oMath>
-        <m:r>
-          <w:rPr>
-            <w:rFonts w:ascii="Cambria Math" w:hAnsi="Cambria Math"/>
-          </w:rPr>
-          <m:t>{X -&gt; Y}</m:t>
-        </m:r>
+        <m:d>
+          <m:dPr>
+            <m:begChr m:val="{"/>
+            <m:endChr m:val="}"/>
+            <m:ctrlPr>
+              <w:rPr>
+                <w:rFonts w:ascii="Cambria Math" w:hAnsi="Cambria Math"/>
+                <w:i/>
+              </w:rPr>
+            </m:ctrlPr>
+          </m:dPr>
+          <m:e>
+            <m:r>
+              <w:rPr>
+                <w:rFonts w:ascii="Cambria Math" w:hAnsi="Cambria Math"/>
+              </w:rPr>
+              <m:t>X -&gt; Y</m:t>
+            </m:r>
+          </m:e>
+        </m:d>
       </m:oMath>
     </w:p>
     <w:p>
       <w:pPr>
-        <w:pStyle w:val="Prrafodelista"/>
+        <w:pStyle w:val="ListParagraph"/>
+        <w:jc w:val="both"/>
+        <w:rPr>
+          <w:rFonts w:eastAsiaTheme="minorEastAsia"/>
+        </w:rPr>
+      </w:pPr>
+    </w:p>
+    <w:p>
+      <w:pPr>
+        <w:pStyle w:val="ListParagraph"/>
         <w:jc w:val="center"/>
       </w:pPr>
       <m:oMathPara>
@@ -1792,6 +2094,14 @@
     <w:p>
       <w:pPr>
         <w:jc w:val="both"/>
+        <w:rPr>
+          <w:sz w:val="6"/>
+        </w:rPr>
+      </w:pPr>
+    </w:p>
+    <w:p>
+      <w:pPr>
+        <w:jc w:val="both"/>
       </w:pPr>
       <w:r>
         <w:t>Afterwards, the model will be evaluated using the following measure:</w:t>
@@ -1799,7 +2109,7 @@
     </w:p>
     <w:p>
       <w:pPr>
-        <w:pStyle w:val="Prrafodelista"/>
+        <w:pStyle w:val="ListParagraph"/>
         <w:numPr>
           <w:ilvl w:val="0"/>
           <w:numId w:val="11"/>
@@ -1813,7 +2123,28 @@
         <w:t xml:space="preserve">, </w:t>
       </w:r>
       <w:r>
-        <w:t>This says how likely item Y is purchased when item X is purchased, while controlling for how popular item Y is</w:t>
+        <w:t>this</w:t>
+      </w:r>
+      <w:r>
+        <w:t xml:space="preserve"> says how likely</w:t>
+      </w:r>
+      <w:r>
+        <w:t xml:space="preserve"> is that</w:t>
+      </w:r>
+      <w:r>
+        <w:t xml:space="preserve"> </w:t>
+      </w:r>
+      <w:r>
+        <w:t xml:space="preserve">an </w:t>
+      </w:r>
+      <w:r>
+        <w:t>item Y is purchased when item X is</w:t>
+      </w:r>
+      <w:r>
+        <w:t xml:space="preserve"> also</w:t>
+      </w:r>
+      <w:r>
+        <w:t xml:space="preserve"> purchased, while controlling for how popular item Y is</w:t>
       </w:r>
       <w:r>
         <w:t>.</w:t>
@@ -1958,12 +2289,8 @@
       <w:pPr>
         <w:jc w:val="both"/>
       </w:pPr>
-    </w:p>
-    <w:p>
-      <w:pPr>
-        <w:jc w:val="both"/>
-      </w:pPr>
-      <w:r>
+      <w:r>
+        <w:lastRenderedPageBreak/>
         <w:t xml:space="preserve">For a detailed explanation of the algorithm, please follow the </w:t>
       </w:r>
       <w:r>
@@ -1972,7 +2299,7 @@
     </w:p>
     <w:p>
       <w:pPr>
-        <w:pStyle w:val="Prrafodelista"/>
+        <w:pStyle w:val="ListParagraph"/>
         <w:numPr>
           <w:ilvl w:val="0"/>
           <w:numId w:val="11"/>
@@ -1982,7 +2309,7 @@
       <w:hyperlink r:id="rId11" w:history="1">
         <w:r>
           <w:rPr>
-            <w:rStyle w:val="Hipervnculo"/>
+            <w:rStyle w:val="Hyperlink"/>
           </w:rPr>
           <w:t>https://en.wikipedia.org/wiki/Apriori_algorithm</w:t>
         </w:r>
@@ -2007,7 +2334,7 @@
     </w:p>
     <w:p>
       <w:pPr>
-        <w:pStyle w:val="Prrafodelista"/>
+        <w:pStyle w:val="ListParagraph"/>
         <w:numPr>
           <w:ilvl w:val="0"/>
           <w:numId w:val="11"/>
@@ -2024,7 +2351,13 @@
         <w:t xml:space="preserve">, </w:t>
       </w:r>
       <w:r>
-        <w:t>in the first tab it is possible to select a file with the appropriate format an upload it, it will show a summary of the dataset:</w:t>
+        <w:t>in the first tab it is possible to select a file with the appropriate format an upload it</w:t>
+      </w:r>
+      <w:r>
+        <w:t>. The app</w:t>
+      </w:r>
+      <w:r>
+        <w:t xml:space="preserve"> will show a summary of the dataset:</w:t>
       </w:r>
     </w:p>
     <w:p>
@@ -2037,8 +2370,8 @@
           <w:noProof/>
         </w:rPr>
         <w:drawing>
-          <wp:inline distT="0" distB="0" distL="0" distR="0" wp14:anchorId="49B849AF" wp14:editId="4093E5E7">
-            <wp:extent cx="2763837" cy="2789864"/>
+          <wp:inline distT="0" distB="0" distL="0" distR="0" wp14:anchorId="49B849AF" wp14:editId="2E4FB567">
+            <wp:extent cx="3780989" cy="2881745"/>
             <wp:effectExtent l="0" t="0" r="0" b="0"/>
             <wp:docPr id="5" name="Imagen 5"/>
             <wp:cNvGraphicFramePr>
@@ -2052,7 +2385,13 @@
                     <pic:cNvPicPr/>
                   </pic:nvPicPr>
                   <pic:blipFill>
-                    <a:blip r:embed="rId12"/>
+                    <a:blip r:embed="rId12" cstate="print">
+                      <a:extLst>
+                        <a:ext uri="{28A0092B-C50C-407E-A947-70E740481C1C}">
+                          <a14:useLocalDpi xmlns:a14="http://schemas.microsoft.com/office/drawing/2010/main" val="0"/>
+                        </a:ext>
+                      </a:extLst>
+                    </a:blip>
                     <a:stretch>
                       <a:fillRect/>
                     </a:stretch>
@@ -2060,7 +2399,7 @@
                   <pic:spPr>
                     <a:xfrm>
                       <a:off x="0" y="0"/>
-                      <a:ext cx="2775178" cy="2801312"/>
+                      <a:ext cx="3791476" cy="2889738"/>
                     </a:xfrm>
                     <a:prstGeom prst="rect">
                       <a:avLst/>
@@ -2075,7 +2414,7 @@
     </w:p>
     <w:p>
       <w:pPr>
-        <w:pStyle w:val="Prrafodelista"/>
+        <w:pStyle w:val="ListParagraph"/>
         <w:numPr>
           <w:ilvl w:val="0"/>
           <w:numId w:val="11"/>
@@ -2086,32 +2425,45 @@
         <w:rPr>
           <w:b/>
         </w:rPr>
-        <w:lastRenderedPageBreak/>
         <w:t>Results</w:t>
       </w:r>
       <w:r>
         <w:t>,</w:t>
       </w:r>
       <w:r>
-        <w:t xml:space="preserve"> once the user has click in “Run model”, the results will appear in the results tab,</w:t>
+        <w:t xml:space="preserve"> once the user has click</w:t>
+      </w:r>
+      <w:r>
+        <w:t>ed</w:t>
+      </w:r>
+      <w:r>
+        <w:t xml:space="preserve"> in “Run model”, the results will appear in the results tab,</w:t>
       </w:r>
       <w:r>
         <w:t xml:space="preserve"> </w:t>
       </w:r>
       <w:r>
-        <w:t>there are three subtabs (Every day, weekdays and weekends)</w:t>
-      </w:r>
-      <w:r>
-        <w:t xml:space="preserve">. </w:t>
-      </w:r>
-    </w:p>
-    <w:p>
-      <w:pPr>
-        <w:pStyle w:val="Prrafodelista"/>
-        <w:jc w:val="both"/>
-      </w:pPr>
-      <w:r>
-        <w:t>First of all, a summary of rules based on confidence and support levels will be plot:</w:t>
+        <w:t xml:space="preserve">there are three subtabs (Every day, weekdays and weekends). </w:t>
+      </w:r>
+    </w:p>
+    <w:p>
+      <w:pPr>
+        <w:pStyle w:val="ListParagraph"/>
+        <w:jc w:val="both"/>
+      </w:pPr>
+      <w:proofErr w:type="gramStart"/>
+      <w:r>
+        <w:t>First of all</w:t>
+      </w:r>
+      <w:proofErr w:type="gramEnd"/>
+      <w:r>
+        <w:t>, a summary of rules based on confidence and support levels will be plot</w:t>
+      </w:r>
+      <w:r>
+        <w:t>ted</w:t>
+      </w:r>
+      <w:r>
+        <w:t>:</w:t>
       </w:r>
     </w:p>
     <w:p>
@@ -2176,6 +2528,7 @@
         <w:rPr>
           <w:noProof/>
         </w:rPr>
+        <w:lastRenderedPageBreak/>
         <w:drawing>
           <wp:inline distT="0" distB="0" distL="0" distR="0" wp14:anchorId="2206030C" wp14:editId="2F47CA1E">
             <wp:extent cx="5107622" cy="3493736"/>
@@ -2216,12 +2569,18 @@
     <w:p>
       <w:r>
         <w:tab/>
-        <w:t>Afterwards some summary graphs and information is shown.</w:t>
-      </w:r>
-    </w:p>
-    <w:p>
-      <w:pPr>
-        <w:pStyle w:val="Prrafodelista"/>
+        <w:t xml:space="preserve">Afterwards some summary graphs and information </w:t>
+      </w:r>
+      <w:r>
+        <w:t>are</w:t>
+      </w:r>
+      <w:r>
+        <w:t xml:space="preserve"> shown.</w:t>
+      </w:r>
+    </w:p>
+    <w:p>
+      <w:pPr>
+        <w:pStyle w:val="ListParagraph"/>
         <w:numPr>
           <w:ilvl w:val="0"/>
           <w:numId w:val="11"/>
@@ -2232,51 +2591,49 @@
         <w:rPr>
           <w:b/>
         </w:rPr>
-        <w:t>History</w:t>
-      </w:r>
-      <w:r>
-        <w:rPr>
-          <w:b/>
-        </w:rPr>
-        <w:t xml:space="preserve"> and t</w:t>
-      </w:r>
-      <w:r>
-        <w:rPr>
-          <w:b/>
-        </w:rPr>
-        <w:t>eam</w:t>
-      </w:r>
-      <w:r>
-        <w:t>, these tabs show the different models run and the team in charge on maintenance.</w:t>
-      </w:r>
-    </w:p>
-    <w:p>
-      <w:r>
-        <w:br w:type="page"/>
-      </w:r>
-    </w:p>
-    <w:p>
-      <w:pPr>
-        <w:pStyle w:val="Ttulo2"/>
-        <w:rPr>
+        <w:t>Team</w:t>
+      </w:r>
+      <w:r>
+        <w:t>, th</w:t>
+      </w:r>
+      <w:r>
+        <w:t>is</w:t>
+      </w:r>
+      <w:r>
+        <w:t xml:space="preserve"> tab </w:t>
+      </w:r>
+      <w:r>
+        <w:t>presents</w:t>
+      </w:r>
+      <w:r>
+        <w:t xml:space="preserve"> the team in charge on maintenance.</w:t>
+      </w:r>
+    </w:p>
+    <w:p/>
+    <w:p>
+      <w:pPr>
+        <w:pStyle w:val="Heading2"/>
+        <w:spacing w:before="360" w:after="240"/>
+        <w:rPr>
+          <w:b/>
           <w:sz w:val="44"/>
         </w:rPr>
       </w:pPr>
       <w:r>
         <w:rPr>
+          <w:b/>
           <w:sz w:val="44"/>
         </w:rPr>
-        <w:lastRenderedPageBreak/>
         <w:t>5</w:t>
       </w:r>
       <w:r>
         <w:rPr>
+          <w:b/>
           <w:sz w:val="44"/>
         </w:rPr>
         <w:t>.- Algorithm results</w:t>
       </w:r>
     </w:p>
-    <w:p/>
     <w:p>
       <w:r>
         <w:t>Base</w:t>
@@ -2287,7 +2644,7 @@
     </w:p>
     <w:p>
       <w:pPr>
-        <w:pStyle w:val="Prrafodelista"/>
+        <w:pStyle w:val="ListParagraph"/>
         <w:numPr>
           <w:ilvl w:val="0"/>
           <w:numId w:val="9"/>
@@ -2312,15 +2669,39 @@
         <w:t xml:space="preserve">in order to </w:t>
       </w:r>
       <w:r>
-        <w:t xml:space="preserve">analyse the weekends, we have extracted all the transactions that have occurred during Saturday and Sunday. After applying a priori algorithm with different confidences and support </w:t>
+        <w:t>analyse the weekends, we have extracted all the transactions that have occurred during Saturday and Sunday. After applying a</w:t>
+      </w:r>
+      <w:r>
+        <w:t xml:space="preserve">n </w:t>
       </w:r>
       <w:proofErr w:type="spellStart"/>
       <w:r>
-        <w:t>leves</w:t>
+        <w:t>a</w:t>
+      </w:r>
+      <w:r>
+        <w:t>priori</w:t>
       </w:r>
       <w:proofErr w:type="spellEnd"/>
       <w:r>
-        <w:t xml:space="preserve"> we have obtained the following:</w:t>
+        <w:t xml:space="preserve"> algorithm with different confidences and support leve</w:t>
+      </w:r>
+      <w:r>
+        <w:t>l</w:t>
+      </w:r>
+      <w:r>
+        <w:t>s</w:t>
+      </w:r>
+      <w:r>
+        <w:t>,</w:t>
+      </w:r>
+      <w:r>
+        <w:t xml:space="preserve"> we have obtained the following</w:t>
+      </w:r>
+      <w:r>
+        <w:t xml:space="preserve"> results</w:t>
+      </w:r>
+      <w:r>
+        <w:t>:</w:t>
       </w:r>
     </w:p>
     <w:p>
@@ -2373,16 +2754,31 @@
     </w:p>
     <w:p>
       <w:pPr>
+        <w:jc w:val="center"/>
+        <w:rPr>
+          <w:b/>
+        </w:rPr>
+      </w:pPr>
+    </w:p>
+    <w:p>
+      <w:pPr>
         <w:ind w:left="360"/>
       </w:pPr>
       <w:r>
         <w:rPr>
           <w:lang w:val="es-ES"/>
         </w:rPr>
+        <w:lastRenderedPageBreak/>
         <w:tab/>
       </w:r>
       <w:r>
-        <w:t>We obtain two rules w</w:t>
+        <w:t>We obtain</w:t>
+      </w:r>
+      <w:r>
+        <w:t>ed</w:t>
+      </w:r>
+      <w:r>
+        <w:t xml:space="preserve"> two rules w</w:t>
       </w:r>
       <w:r>
         <w:t>ith confidence level 0.7 and support level 0.04:</w:t>
@@ -2390,7 +2786,7 @@
     </w:p>
     <w:p>
       <w:pPr>
-        <w:pStyle w:val="Prrafodelista"/>
+        <w:pStyle w:val="ListParagraph"/>
         <w:numPr>
           <w:ilvl w:val="1"/>
           <w:numId w:val="9"/>
@@ -2408,7 +2804,7 @@
     </w:p>
     <w:p>
       <w:pPr>
-        <w:pStyle w:val="Prrafodelista"/>
+        <w:pStyle w:val="ListParagraph"/>
         <w:numPr>
           <w:ilvl w:val="1"/>
           <w:numId w:val="9"/>
@@ -2423,6 +2819,12 @@
       <w:r>
         <w:t xml:space="preserve"> Hot chocolate</w:t>
       </w:r>
+    </w:p>
+    <w:p>
+      <w:pPr>
+        <w:pStyle w:val="ListParagraph"/>
+        <w:ind w:left="1440"/>
+      </w:pPr>
     </w:p>
     <w:p>
       <w:pPr>
@@ -2472,7 +2874,7 @@
     </w:p>
     <w:p>
       <w:pPr>
-        <w:pStyle w:val="Prrafodelista"/>
+        <w:pStyle w:val="ListParagraph"/>
         <w:numPr>
           <w:ilvl w:val="0"/>
           <w:numId w:val="9"/>
@@ -2497,8 +2899,22 @@
         <w:t>r</w:t>
       </w:r>
       <w:r>
-        <w:t>epeating the process for weekdays and lunch time we see different rules regarding tea, coffee, frittata and “hearty &amp; Seasonal”:</w:t>
-      </w:r>
+        <w:t xml:space="preserve">epeating the process for weekdays and lunch time we see different rules regarding tea, coffee, frittata and “hearty &amp; </w:t>
+      </w:r>
+      <w:r>
+        <w:t>s</w:t>
+      </w:r>
+      <w:r>
+        <w:t>easonal”:</w:t>
+      </w:r>
+    </w:p>
+    <w:p>
+      <w:pPr>
+        <w:pStyle w:val="ListParagraph"/>
+        <w:rPr>
+          <w:b/>
+        </w:rPr>
+      </w:pPr>
     </w:p>
     <w:p>
       <w:pPr>
@@ -2511,11 +2927,10 @@
         <w:rPr>
           <w:noProof/>
         </w:rPr>
-        <w:lastRenderedPageBreak/>
         <w:drawing>
-          <wp:inline distT="0" distB="0" distL="0" distR="0" wp14:anchorId="010CD2F5" wp14:editId="0D4ED1D5">
-            <wp:extent cx="5526722" cy="3676929"/>
-            <wp:effectExtent l="0" t="0" r="0" b="0"/>
+          <wp:inline distT="0" distB="0" distL="0" distR="0" wp14:anchorId="010CD2F5" wp14:editId="7BD5FAC3">
+            <wp:extent cx="5430982" cy="3613234"/>
+            <wp:effectExtent l="0" t="0" r="0" b="6350"/>
             <wp:docPr id="10" name="Imagen 10"/>
             <wp:cNvGraphicFramePr>
               <a:graphicFrameLocks xmlns:a="http://schemas.openxmlformats.org/drawingml/2006/main" noChangeAspect="1"/>
@@ -2536,7 +2951,7 @@
                   <pic:spPr>
                     <a:xfrm>
                       <a:off x="0" y="0"/>
-                      <a:ext cx="5537746" cy="3684264"/>
+                      <a:ext cx="5445152" cy="3622661"/>
                     </a:xfrm>
                     <a:prstGeom prst="rect">
                       <a:avLst/>
@@ -2551,7 +2966,7 @@
     </w:p>
     <w:p>
       <w:pPr>
-        <w:pStyle w:val="Prrafodelista"/>
+        <w:pStyle w:val="ListParagraph"/>
         <w:numPr>
           <w:ilvl w:val="0"/>
           <w:numId w:val="9"/>
@@ -2562,6 +2977,7 @@
         <w:rPr>
           <w:b/>
         </w:rPr>
+        <w:lastRenderedPageBreak/>
         <w:t>All data</w:t>
       </w:r>
       <w:r>
@@ -2571,12 +2987,32 @@
         <w:t>if we a</w:t>
       </w:r>
       <w:r>
-        <w:t xml:space="preserve">pply the algorithm to all data, we do not obtain very good results, if we decrease the support level to 1% we start to see the rules that we already have seen in the previous analysis, so there is nothing new to add regarding the dataset as a whole. </w:t>
-      </w:r>
-    </w:p>
-    <w:p>
-      <w:pPr>
-        <w:pStyle w:val="Prrafodelista"/>
+        <w:t>pply the algorithm to all data, we do not obtain very good results</w:t>
+      </w:r>
+      <w:r>
+        <w:t>. I</w:t>
+      </w:r>
+      <w:r>
+        <w:t xml:space="preserve">f we decrease the support level to </w:t>
+      </w:r>
+      <w:r>
+        <w:t>1%,</w:t>
+      </w:r>
+      <w:r>
+        <w:t xml:space="preserve"> we start to see the rules that we already have seen in the previous analysis, so there is nothing new to add regarding the </w:t>
+      </w:r>
+      <w:proofErr w:type="gramStart"/>
+      <w:r>
+        <w:t>dataset as a whole</w:t>
+      </w:r>
+      <w:proofErr w:type="gramEnd"/>
+      <w:r>
+        <w:t xml:space="preserve">. </w:t>
+      </w:r>
+    </w:p>
+    <w:p>
+      <w:pPr>
+        <w:pStyle w:val="ListParagraph"/>
         <w:jc w:val="both"/>
       </w:pPr>
       <w:r>
@@ -2585,7 +3021,16 @@
     </w:p>
     <w:p>
       <w:pPr>
-        <w:pStyle w:val="Prrafodelista"/>
+        <w:pStyle w:val="ListParagraph"/>
+        <w:jc w:val="both"/>
+        <w:rPr>
+          <w:sz w:val="8"/>
+        </w:rPr>
+      </w:pPr>
+    </w:p>
+    <w:p>
+      <w:pPr>
+        <w:pStyle w:val="ListParagraph"/>
         <w:jc w:val="both"/>
       </w:pPr>
       <w:r>
@@ -2593,9 +3038,9 @@
           <w:noProof/>
         </w:rPr>
         <w:drawing>
-          <wp:inline distT="0" distB="0" distL="0" distR="0" wp14:anchorId="07E76585" wp14:editId="78066532">
-            <wp:extent cx="5248275" cy="3566106"/>
-            <wp:effectExtent l="0" t="0" r="0" b="0"/>
+          <wp:inline distT="0" distB="0" distL="0" distR="0" wp14:anchorId="07E76585" wp14:editId="7F54AC9C">
+            <wp:extent cx="4872182" cy="3310556"/>
+            <wp:effectExtent l="0" t="0" r="5080" b="4445"/>
             <wp:docPr id="11" name="Imagen 11"/>
             <wp:cNvGraphicFramePr>
               <a:graphicFrameLocks xmlns:a="http://schemas.openxmlformats.org/drawingml/2006/main" noChangeAspect="1"/>
@@ -2616,7 +3061,7 @@
                   <pic:spPr>
                     <a:xfrm>
                       <a:off x="0" y="0"/>
-                      <a:ext cx="5253626" cy="3569742"/>
+                      <a:ext cx="4898191" cy="3328229"/>
                     </a:xfrm>
                     <a:prstGeom prst="rect">
                       <a:avLst/>
@@ -2632,7 +3077,20 @@
     <w:p>
       <w:pPr>
         <w:ind w:firstLine="720"/>
-      </w:pPr>
+        <w:jc w:val="both"/>
+      </w:pPr>
+      <w:r>
+        <w:t xml:space="preserve">All the results have been validated with </w:t>
+      </w:r>
+      <w:r>
+        <w:t xml:space="preserve">the </w:t>
+      </w:r>
+      <w:r>
+        <w:t>company personnel and we have decided together the parameters to use</w:t>
+      </w:r>
+      <w:r>
+        <w:t>.</w:t>
+      </w:r>
     </w:p>
     <w:p>
       <w:pPr>
@@ -2640,32 +3098,28 @@
         <w:jc w:val="both"/>
       </w:pPr>
       <w:r>
-        <w:lastRenderedPageBreak/>
-        <w:t xml:space="preserve">All the results have been validated with </w:t>
-      </w:r>
-      <w:r>
-        <w:t xml:space="preserve">the </w:t>
-      </w:r>
-      <w:r>
-        <w:t>company personnel and we have decided together the parameters to use</w:t>
-      </w:r>
-      <w:r>
-        <w:t>.</w:t>
-      </w:r>
-    </w:p>
-    <w:p>
-      <w:pPr>
-        <w:ind w:firstLine="720"/>
-        <w:jc w:val="both"/>
-      </w:pPr>
-      <w:r>
-        <w:t xml:space="preserve">In summary, we recommend to </w:t>
-      </w:r>
-      <w:r>
-        <w:rPr>
-          <w:b/>
-        </w:rPr>
-        <w:t>target the following products</w:t>
+        <w:t xml:space="preserve">In summary, we recommend </w:t>
+      </w:r>
+      <w:r>
+        <w:t xml:space="preserve">that the company </w:t>
+      </w:r>
+      <w:r>
+        <w:rPr>
+          <w:b/>
+        </w:rPr>
+        <w:t>target</w:t>
+      </w:r>
+      <w:r>
+        <w:rPr>
+          <w:b/>
+        </w:rPr>
+        <w:t>s</w:t>
+      </w:r>
+      <w:r>
+        <w:rPr>
+          <w:b/>
+        </w:rPr>
+        <w:t xml:space="preserve"> the following products</w:t>
       </w:r>
       <w:r>
         <w:t xml:space="preserve"> during the next three months of monitoring:</w:t>
@@ -2673,7 +3127,7 @@
     </w:p>
     <w:p>
       <w:pPr>
-        <w:pStyle w:val="Prrafodelista"/>
+        <w:pStyle w:val="ListParagraph"/>
         <w:numPr>
           <w:ilvl w:val="0"/>
           <w:numId w:val="9"/>
@@ -2684,49 +3138,7 @@
         <w:rPr>
           <w:b/>
         </w:rPr>
-        <w:t>T</w:t>
-      </w:r>
-      <w:r>
-        <w:rPr>
-          <w:b/>
-        </w:rPr>
-        <w:t>ea</w:t>
-      </w:r>
-      <w:r>
-        <w:rPr>
-          <w:b/>
-        </w:rPr>
-        <w:t xml:space="preserve"> –</w:t>
-      </w:r>
-      <w:r>
-        <w:rPr>
-          <w:b/>
-        </w:rPr>
-        <w:t xml:space="preserve"> coffee</w:t>
-      </w:r>
-      <w:r>
-        <w:rPr>
-          <w:b/>
-        </w:rPr>
-        <w:t xml:space="preserve"> </w:t>
-      </w:r>
-      <w:r>
-        <w:rPr>
-          <w:b/>
-        </w:rPr>
-        <w:t>– frittata –</w:t>
-      </w:r>
-      <w:r>
-        <w:rPr>
-          <w:b/>
-        </w:rPr>
-        <w:t xml:space="preserve"> </w:t>
-      </w:r>
-      <w:r>
-        <w:rPr>
-          <w:b/>
-        </w:rPr>
-        <w:t>“hearty &amp; Seasonal”</w:t>
+        <w:t>Tea – coffee – frittata – “hearty &amp; Seasonal”</w:t>
       </w:r>
       <w:r>
         <w:t xml:space="preserve"> during weekdays, based on the cost/benefit of these products.</w:t>
@@ -2734,7 +3146,7 @@
     </w:p>
     <w:p>
       <w:pPr>
-        <w:pStyle w:val="Prrafodelista"/>
+        <w:pStyle w:val="ListParagraph"/>
         <w:numPr>
           <w:ilvl w:val="0"/>
           <w:numId w:val="9"/>
@@ -2744,43 +3156,7 @@
         <w:rPr>
           <w:b/>
         </w:rPr>
-        <w:t xml:space="preserve">Pastry </w:t>
-      </w:r>
-      <w:r>
-        <w:rPr>
-          <w:b/>
-        </w:rPr>
-        <w:t>and</w:t>
-      </w:r>
-      <w:r>
-        <w:rPr>
-          <w:b/>
-        </w:rPr>
-        <w:t xml:space="preserve"> Bread</w:t>
-      </w:r>
-      <w:r>
-        <w:rPr>
-          <w:b/>
-        </w:rPr>
-        <w:t>, J</w:t>
-      </w:r>
-      <w:r>
-        <w:rPr>
-          <w:b/>
-        </w:rPr>
-        <w:t xml:space="preserve">am </w:t>
-      </w:r>
-      <w:r>
-        <w:rPr>
-          <w:b/>
-        </w:rPr>
-        <w:t>and</w:t>
-      </w:r>
-      <w:r>
-        <w:rPr>
-          <w:b/>
-        </w:rPr>
-        <w:t xml:space="preserve"> Hot chocolate</w:t>
+        <w:t>Pastry and Bread, Jam and Hot chocolate</w:t>
       </w:r>
       <w:r>
         <w:t xml:space="preserve"> during weekends, again based on the cost/benefit of these products</w:t>
@@ -2791,14 +3167,24 @@
         <w:ind w:firstLine="426"/>
       </w:pPr>
       <w:r>
-        <w:t>For future analysis, we are considering to include the costs of the products in order to be able to calculate an approximation of the profits/losses of each offer.</w:t>
-      </w:r>
-      <w:bookmarkStart w:id="1" w:name="_GoBack"/>
-      <w:bookmarkEnd w:id="1"/>
-    </w:p>
-    <w:p>
-      <w:pPr>
-        <w:pStyle w:val="Ttulo2"/>
+        <w:t xml:space="preserve">For future analysis, we are considering </w:t>
+      </w:r>
+      <w:r>
+        <w:t>including</w:t>
+      </w:r>
+      <w:r>
+        <w:t xml:space="preserve"> the costs of the products in order to be able to calculate an approximation of the profits/losses of each offer.</w:t>
+      </w:r>
+    </w:p>
+    <w:p>
+      <w:r>
+        <w:br w:type="page"/>
+      </w:r>
+    </w:p>
+    <w:p>
+      <w:pPr>
+        <w:pStyle w:val="Heading2"/>
+        <w:spacing w:before="360" w:after="240"/>
         <w:rPr>
           <w:b/>
           <w:sz w:val="44"/>
@@ -2809,6 +3195,7 @@
           <w:b/>
           <w:sz w:val="44"/>
         </w:rPr>
+        <w:lastRenderedPageBreak/>
         <w:t>6.- KPIs analysis</w:t>
       </w:r>
       <w:r>
@@ -2819,7 +3206,6 @@
         <w:t xml:space="preserve"> &amp; next steps</w:t>
       </w:r>
     </w:p>
-    <w:p/>
     <w:p>
       <w:pPr>
         <w:ind w:firstLine="720"/>
@@ -2837,11 +3223,12 @@
     </w:p>
     <w:p>
       <w:pPr>
-        <w:pStyle w:val="Prrafodelista"/>
+        <w:pStyle w:val="ListParagraph"/>
         <w:numPr>
           <w:ilvl w:val="0"/>
           <w:numId w:val="1"/>
         </w:numPr>
+        <w:spacing w:line="480" w:lineRule="auto"/>
         <w:jc w:val="both"/>
       </w:pPr>
       <w:r>
@@ -2856,11 +3243,12 @@
     </w:p>
     <w:p>
       <w:pPr>
-        <w:pStyle w:val="Prrafodelista"/>
+        <w:pStyle w:val="ListParagraph"/>
         <w:numPr>
           <w:ilvl w:val="0"/>
           <w:numId w:val="1"/>
         </w:numPr>
+        <w:spacing w:line="360" w:lineRule="auto"/>
         <w:jc w:val="both"/>
       </w:pPr>
       <m:oMath>
@@ -2878,13 +3266,7 @@
               <w:rPr>
                 <w:rFonts w:ascii="Cambria Math" w:hAnsi="Cambria Math"/>
               </w:rPr>
-              <m:t>#</m:t>
-            </m:r>
-            <m:r>
-              <w:rPr>
-                <w:rFonts w:ascii="Cambria Math" w:hAnsi="Cambria Math"/>
-              </w:rPr>
-              <m:t xml:space="preserve"> products (or groups of products) sold before offer </m:t>
+              <m:t xml:space="preserve"># products (or groups of products) sold before offer </m:t>
             </m:r>
           </m:num>
           <m:den>
@@ -2907,7 +3289,15 @@
         <w:t xml:space="preserve"> </w:t>
       </w:r>
       <w:r>
-        <w:t xml:space="preserve"> (in stablished periods, 1 week, 1 month,…)</w:t>
+        <w:t xml:space="preserve"> (in stablished periods, 1 week, 1 </w:t>
+      </w:r>
+      <w:proofErr w:type="gramStart"/>
+      <w:r>
+        <w:t>month,…</w:t>
+      </w:r>
+      <w:proofErr w:type="gramEnd"/>
+      <w:r>
+        <w:t>)</w:t>
       </w:r>
       <w:r>
         <w:t>, this number should be less than 1.</w:t>
@@ -2915,11 +3305,12 @@
     </w:p>
     <w:p>
       <w:pPr>
-        <w:pStyle w:val="Prrafodelista"/>
+        <w:pStyle w:val="ListParagraph"/>
         <w:numPr>
           <w:ilvl w:val="0"/>
           <w:numId w:val="1"/>
         </w:numPr>
+        <w:spacing w:before="240" w:line="480" w:lineRule="auto"/>
         <w:jc w:val="both"/>
       </w:pPr>
       <m:oMath>
@@ -2979,6 +3370,8 @@
       <w:r>
         <w:t>we will start with its implementation in the different geographies, and with the development of the global model that will include more variables to the analysis.</w:t>
       </w:r>
+      <w:bookmarkStart w:id="1" w:name="_GoBack"/>
+      <w:bookmarkEnd w:id="1"/>
     </w:p>
     <w:sectPr>
       <w:pgSz w:w="11906" w:h="16838"/>
@@ -2993,6 +3386,119 @@
 <file path=word/numbering.xml><?xml version="1.0" encoding="utf-8"?>
 <w:numbering xmlns:wpc="http://schemas.microsoft.com/office/word/2010/wordprocessingCanvas" xmlns:cx="http://schemas.microsoft.com/office/drawing/2014/chartex" xmlns:cx1="http://schemas.microsoft.com/office/drawing/2015/9/8/chartex" xmlns:cx2="http://schemas.microsoft.com/office/drawing/2015/10/21/chartex" xmlns:cx3="http://schemas.microsoft.com/office/drawing/2016/5/9/chartex" xmlns:cx4="http://schemas.microsoft.com/office/drawing/2016/5/10/chartex" xmlns:cx5="http://schemas.microsoft.com/office/drawing/2016/5/11/chartex" xmlns:cx6="http://schemas.microsoft.com/office/drawing/2016/5/12/chartex" xmlns:cx7="http://schemas.microsoft.com/office/drawing/2016/5/13/chartex" xmlns:cx8="http://schemas.microsoft.com/office/drawing/2016/5/14/chartex" xmlns:mc="http://schemas.openxmlformats.org/markup-compatibility/2006" xmlns:aink="http://schemas.microsoft.com/office/drawing/2016/ink" xmlns:am3d="http://schemas.microsoft.com/office/drawing/2017/model3d" xmlns:o="urn:schemas-microsoft-com:office:office" xmlns:r="http://schemas.openxmlformats.org/officeDocument/2006/relationships" xmlns:m="http://schemas.openxmlformats.org/officeDocument/2006/math" xmlns:v="urn:schemas-microsoft-com:vml" xmlns:wp14="http://schemas.microsoft.com/office/word/2010/wordprocessingDrawing" xmlns:wp="http://schemas.openxmlformats.org/drawingml/2006/wordprocessingDrawing" xmlns:w10="urn:schemas-microsoft-com:office:word" xmlns:w="http://schemas.openxmlformats.org/wordprocessingml/2006/main" xmlns:w14="http://schemas.microsoft.com/office/word/2010/wordml" xmlns:w15="http://schemas.microsoft.com/office/word/2012/wordml" xmlns:w16cid="http://schemas.microsoft.com/office/word/2016/wordml/cid" xmlns:w16se="http://schemas.microsoft.com/office/word/2015/wordml/symex" xmlns:wpg="http://schemas.microsoft.com/office/word/2010/wordprocessingGroup" xmlns:wpi="http://schemas.microsoft.com/office/word/2010/wordprocessingInk" xmlns:wne="http://schemas.microsoft.com/office/word/2006/wordml" xmlns:wps="http://schemas.microsoft.com/office/word/2010/wordprocessingShape" mc:Ignorable="w14 w15 w16se w16cid wp14">
   <w:abstractNum w:abstractNumId="0" w15:restartNumberingAfterBreak="0">
+    <w:nsid w:val="007E14E2"/>
+    <w:multiLevelType w:val="multilevel"/>
+    <w:tmpl w:val="AFF2802A"/>
+    <w:lvl w:ilvl="0">
+      <w:start w:val="1"/>
+      <w:numFmt w:val="decimal"/>
+      <w:lvlText w:val="%1"/>
+      <w:lvlJc w:val="left"/>
+      <w:pPr>
+        <w:ind w:left="585" w:hanging="585"/>
+      </w:pPr>
+      <w:rPr>
+        <w:rFonts w:hint="default"/>
+      </w:rPr>
+    </w:lvl>
+    <w:lvl w:ilvl="1">
+      <w:start w:val="1"/>
+      <w:numFmt w:val="decimal"/>
+      <w:lvlText w:val="%1.%2"/>
+      <w:lvlJc w:val="left"/>
+      <w:pPr>
+        <w:ind w:left="585" w:hanging="585"/>
+      </w:pPr>
+      <w:rPr>
+        <w:rFonts w:hint="default"/>
+      </w:rPr>
+    </w:lvl>
+    <w:lvl w:ilvl="2">
+      <w:start w:val="1"/>
+      <w:numFmt w:val="decimal"/>
+      <w:lvlText w:val="%1.%2.%3"/>
+      <w:lvlJc w:val="left"/>
+      <w:pPr>
+        <w:ind w:left="720" w:hanging="720"/>
+      </w:pPr>
+      <w:rPr>
+        <w:rFonts w:hint="default"/>
+      </w:rPr>
+    </w:lvl>
+    <w:lvl w:ilvl="3">
+      <w:start w:val="1"/>
+      <w:numFmt w:val="decimal"/>
+      <w:lvlText w:val="%1.%2.%3.%4"/>
+      <w:lvlJc w:val="left"/>
+      <w:pPr>
+        <w:ind w:left="720" w:hanging="720"/>
+      </w:pPr>
+      <w:rPr>
+        <w:rFonts w:hint="default"/>
+      </w:rPr>
+    </w:lvl>
+    <w:lvl w:ilvl="4">
+      <w:start w:val="1"/>
+      <w:numFmt w:val="decimal"/>
+      <w:lvlText w:val="%1.%2.%3.%4.%5"/>
+      <w:lvlJc w:val="left"/>
+      <w:pPr>
+        <w:ind w:left="1080" w:hanging="1080"/>
+      </w:pPr>
+      <w:rPr>
+        <w:rFonts w:hint="default"/>
+      </w:rPr>
+    </w:lvl>
+    <w:lvl w:ilvl="5">
+      <w:start w:val="1"/>
+      <w:numFmt w:val="decimal"/>
+      <w:lvlText w:val="%1.%2.%3.%4.%5.%6"/>
+      <w:lvlJc w:val="left"/>
+      <w:pPr>
+        <w:ind w:left="1080" w:hanging="1080"/>
+      </w:pPr>
+      <w:rPr>
+        <w:rFonts w:hint="default"/>
+      </w:rPr>
+    </w:lvl>
+    <w:lvl w:ilvl="6">
+      <w:start w:val="1"/>
+      <w:numFmt w:val="decimal"/>
+      <w:lvlText w:val="%1.%2.%3.%4.%5.%6.%7"/>
+      <w:lvlJc w:val="left"/>
+      <w:pPr>
+        <w:ind w:left="1440" w:hanging="1440"/>
+      </w:pPr>
+      <w:rPr>
+        <w:rFonts w:hint="default"/>
+      </w:rPr>
+    </w:lvl>
+    <w:lvl w:ilvl="7">
+      <w:start w:val="1"/>
+      <w:numFmt w:val="decimal"/>
+      <w:lvlText w:val="%1.%2.%3.%4.%5.%6.%7.%8"/>
+      <w:lvlJc w:val="left"/>
+      <w:pPr>
+        <w:ind w:left="1440" w:hanging="1440"/>
+      </w:pPr>
+      <w:rPr>
+        <w:rFonts w:hint="default"/>
+      </w:rPr>
+    </w:lvl>
+    <w:lvl w:ilvl="8">
+      <w:start w:val="1"/>
+      <w:numFmt w:val="decimal"/>
+      <w:lvlText w:val="%1.%2.%3.%4.%5.%6.%7.%8.%9"/>
+      <w:lvlJc w:val="left"/>
+      <w:pPr>
+        <w:ind w:left="1440" w:hanging="1440"/>
+      </w:pPr>
+      <w:rPr>
+        <w:rFonts w:hint="default"/>
+      </w:rPr>
+    </w:lvl>
+  </w:abstractNum>
+  <w:abstractNum w:abstractNumId="1" w15:restartNumberingAfterBreak="0">
     <w:nsid w:val="08CD5826"/>
     <w:multiLevelType w:val="hybridMultilevel"/>
     <w:tmpl w:val="CCDA7AA0"/>
@@ -3105,7 +3611,7 @@
       </w:rPr>
     </w:lvl>
   </w:abstractNum>
-  <w:abstractNum w:abstractNumId="1" w15:restartNumberingAfterBreak="0">
+  <w:abstractNum w:abstractNumId="2" w15:restartNumberingAfterBreak="0">
     <w:nsid w:val="0DA810EE"/>
     <w:multiLevelType w:val="hybridMultilevel"/>
     <w:tmpl w:val="66B0D67C"/>
@@ -3218,7 +3724,7 @@
       </w:rPr>
     </w:lvl>
   </w:abstractNum>
-  <w:abstractNum w:abstractNumId="2" w15:restartNumberingAfterBreak="0">
+  <w:abstractNum w:abstractNumId="3" w15:restartNumberingAfterBreak="0">
     <w:nsid w:val="1DE46D82"/>
     <w:multiLevelType w:val="hybridMultilevel"/>
     <w:tmpl w:val="D930B55A"/>
@@ -3331,7 +3837,7 @@
       </w:rPr>
     </w:lvl>
   </w:abstractNum>
-  <w:abstractNum w:abstractNumId="3" w15:restartNumberingAfterBreak="0">
+  <w:abstractNum w:abstractNumId="4" w15:restartNumberingAfterBreak="0">
     <w:nsid w:val="408D2278"/>
     <w:multiLevelType w:val="hybridMultilevel"/>
     <w:tmpl w:val="1CC2C0BC"/>
@@ -3444,7 +3950,7 @@
       </w:rPr>
     </w:lvl>
   </w:abstractNum>
-  <w:abstractNum w:abstractNumId="4" w15:restartNumberingAfterBreak="0">
+  <w:abstractNum w:abstractNumId="5" w15:restartNumberingAfterBreak="0">
     <w:nsid w:val="437F1257"/>
     <w:multiLevelType w:val="hybridMultilevel"/>
     <w:tmpl w:val="7BBA1906"/>
@@ -3557,7 +4063,7 @@
       </w:rPr>
     </w:lvl>
   </w:abstractNum>
-  <w:abstractNum w:abstractNumId="5" w15:restartNumberingAfterBreak="0">
+  <w:abstractNum w:abstractNumId="6" w15:restartNumberingAfterBreak="0">
     <w:nsid w:val="5DFC5A65"/>
     <w:multiLevelType w:val="hybridMultilevel"/>
     <w:tmpl w:val="1DF25886"/>
@@ -3670,7 +4176,7 @@
       </w:rPr>
     </w:lvl>
   </w:abstractNum>
-  <w:abstractNum w:abstractNumId="6" w15:restartNumberingAfterBreak="0">
+  <w:abstractNum w:abstractNumId="7" w15:restartNumberingAfterBreak="0">
     <w:nsid w:val="5E01065E"/>
     <w:multiLevelType w:val="hybridMultilevel"/>
     <w:tmpl w:val="ED8E27B0"/>
@@ -3783,7 +4289,7 @@
       </w:rPr>
     </w:lvl>
   </w:abstractNum>
-  <w:abstractNum w:abstractNumId="7" w15:restartNumberingAfterBreak="0">
+  <w:abstractNum w:abstractNumId="8" w15:restartNumberingAfterBreak="0">
     <w:nsid w:val="6565129D"/>
     <w:multiLevelType w:val="hybridMultilevel"/>
     <w:tmpl w:val="C1D0D302"/>
@@ -3896,7 +4402,7 @@
       </w:rPr>
     </w:lvl>
   </w:abstractNum>
-  <w:abstractNum w:abstractNumId="8" w15:restartNumberingAfterBreak="0">
+  <w:abstractNum w:abstractNumId="9" w15:restartNumberingAfterBreak="0">
     <w:nsid w:val="66DE0DB6"/>
     <w:multiLevelType w:val="hybridMultilevel"/>
     <w:tmpl w:val="40C2BE28"/>
@@ -4009,7 +4515,7 @@
       </w:rPr>
     </w:lvl>
   </w:abstractNum>
-  <w:abstractNum w:abstractNumId="9" w15:restartNumberingAfterBreak="0">
+  <w:abstractNum w:abstractNumId="10" w15:restartNumberingAfterBreak="0">
     <w:nsid w:val="761C6066"/>
     <w:multiLevelType w:val="hybridMultilevel"/>
     <w:tmpl w:val="FBA8EBAA"/>
@@ -4122,7 +4628,7 @@
       </w:rPr>
     </w:lvl>
   </w:abstractNum>
-  <w:abstractNum w:abstractNumId="10" w15:restartNumberingAfterBreak="0">
+  <w:abstractNum w:abstractNumId="11" w15:restartNumberingAfterBreak="0">
     <w:nsid w:val="7C353DD8"/>
     <w:multiLevelType w:val="hybridMultilevel"/>
     <w:tmpl w:val="C0D66AF6"/>
@@ -4235,7 +4741,7 @@
       </w:rPr>
     </w:lvl>
   </w:abstractNum>
-  <w:abstractNum w:abstractNumId="11" w15:restartNumberingAfterBreak="0">
+  <w:abstractNum w:abstractNumId="12" w15:restartNumberingAfterBreak="0">
     <w:nsid w:val="7FCB632E"/>
     <w:multiLevelType w:val="hybridMultilevel"/>
     <w:tmpl w:val="4D448CEC"/>
@@ -4349,40 +4855,43 @@
     </w:lvl>
   </w:abstractNum>
   <w:num w:numId="1">
+    <w:abstractNumId w:val="11"/>
+  </w:num>
+  <w:num w:numId="2">
+    <w:abstractNumId w:val="1"/>
+  </w:num>
+  <w:num w:numId="3">
+    <w:abstractNumId w:val="2"/>
+  </w:num>
+  <w:num w:numId="4">
     <w:abstractNumId w:val="10"/>
   </w:num>
-  <w:num w:numId="2">
-    <w:abstractNumId w:val="0"/>
+  <w:num w:numId="5">
+    <w:abstractNumId w:val="5"/>
   </w:num>
-  <w:num w:numId="3">
-    <w:abstractNumId w:val="1"/>
+  <w:num w:numId="6">
+    <w:abstractNumId w:val="4"/>
   </w:num>
-  <w:num w:numId="4">
+  <w:num w:numId="7">
+    <w:abstractNumId w:val="6"/>
+  </w:num>
+  <w:num w:numId="8">
+    <w:abstractNumId w:val="7"/>
+  </w:num>
+  <w:num w:numId="9">
     <w:abstractNumId w:val="9"/>
   </w:num>
-  <w:num w:numId="5">
-    <w:abstractNumId w:val="4"/>
-  </w:num>
-  <w:num w:numId="6">
+  <w:num w:numId="10">
     <w:abstractNumId w:val="3"/>
   </w:num>
-  <w:num w:numId="7">
-    <w:abstractNumId w:val="5"/>
-  </w:num>
-  <w:num w:numId="8">
-    <w:abstractNumId w:val="6"/>
-  </w:num>
-  <w:num w:numId="9">
+  <w:num w:numId="11">
     <w:abstractNumId w:val="8"/>
   </w:num>
-  <w:num w:numId="10">
-    <w:abstractNumId w:val="2"/>
+  <w:num w:numId="12">
+    <w:abstractNumId w:val="12"/>
   </w:num>
-  <w:num w:numId="11">
-    <w:abstractNumId w:val="7"/>
-  </w:num>
-  <w:num w:numId="12">
-    <w:abstractNumId w:val="11"/>
+  <w:num w:numId="13">
+    <w:abstractNumId w:val="0"/>
   </w:num>
 </w:numbering>
 </file>
@@ -4785,11 +5294,11 @@
     <w:name w:val="Normal"/>
     <w:qFormat/>
   </w:style>
-  <w:style w:type="paragraph" w:styleId="Ttulo1">
+  <w:style w:type="paragraph" w:styleId="Heading1">
     <w:name w:val="heading 1"/>
     <w:basedOn w:val="Normal"/>
     <w:next w:val="Normal"/>
-    <w:link w:val="Ttulo1Car"/>
+    <w:link w:val="Heading1Char"/>
     <w:uiPriority w:val="9"/>
     <w:qFormat/>
     <w:rsid w:val="00FB3281"/>
@@ -4806,11 +5315,11 @@
       <w:szCs w:val="32"/>
     </w:rPr>
   </w:style>
-  <w:style w:type="paragraph" w:styleId="Ttulo2">
+  <w:style w:type="paragraph" w:styleId="Heading2">
     <w:name w:val="heading 2"/>
     <w:basedOn w:val="Normal"/>
     <w:next w:val="Normal"/>
-    <w:link w:val="Ttulo2Car"/>
+    <w:link w:val="Heading2Char"/>
     <w:uiPriority w:val="9"/>
     <w:unhideWhenUsed/>
     <w:qFormat/>
@@ -4828,13 +5337,13 @@
       <w:szCs w:val="26"/>
     </w:rPr>
   </w:style>
-  <w:style w:type="character" w:default="1" w:styleId="Fuentedeprrafopredeter">
+  <w:style w:type="character" w:default="1" w:styleId="DefaultParagraphFont">
     <w:name w:val="Default Paragraph Font"/>
     <w:uiPriority w:val="1"/>
     <w:semiHidden/>
     <w:unhideWhenUsed/>
   </w:style>
-  <w:style w:type="table" w:default="1" w:styleId="Tablanormal">
+  <w:style w:type="table" w:default="1" w:styleId="TableNormal">
     <w:name w:val="Normal Table"/>
     <w:uiPriority w:val="99"/>
     <w:semiHidden/>
@@ -4849,16 +5358,16 @@
       </w:tblCellMar>
     </w:tblPr>
   </w:style>
-  <w:style w:type="numbering" w:default="1" w:styleId="Sinlista">
+  <w:style w:type="numbering" w:default="1" w:styleId="NoList">
     <w:name w:val="No List"/>
     <w:uiPriority w:val="99"/>
     <w:semiHidden/>
     <w:unhideWhenUsed/>
   </w:style>
-  <w:style w:type="character" w:customStyle="1" w:styleId="Ttulo1Car">
-    <w:name w:val="Título 1 Car"/>
-    <w:basedOn w:val="Fuentedeprrafopredeter"/>
-    <w:link w:val="Ttulo1"/>
+  <w:style w:type="character" w:customStyle="1" w:styleId="Heading1Char">
+    <w:name w:val="Heading 1 Char"/>
+    <w:basedOn w:val="DefaultParagraphFont"/>
+    <w:link w:val="Heading1"/>
     <w:uiPriority w:val="9"/>
     <w:rsid w:val="00FB3281"/>
     <w:rPr>
@@ -4868,10 +5377,10 @@
       <w:szCs w:val="32"/>
     </w:rPr>
   </w:style>
-  <w:style w:type="character" w:customStyle="1" w:styleId="Ttulo2Car">
-    <w:name w:val="Título 2 Car"/>
-    <w:basedOn w:val="Fuentedeprrafopredeter"/>
-    <w:link w:val="Ttulo2"/>
+  <w:style w:type="character" w:customStyle="1" w:styleId="Heading2Char">
+    <w:name w:val="Heading 2 Char"/>
+    <w:basedOn w:val="DefaultParagraphFont"/>
+    <w:link w:val="Heading2"/>
     <w:uiPriority w:val="9"/>
     <w:rsid w:val="00FB3281"/>
     <w:rPr>
@@ -4881,7 +5390,7 @@
       <w:szCs w:val="26"/>
     </w:rPr>
   </w:style>
-  <w:style w:type="paragraph" w:styleId="Prrafodelista">
+  <w:style w:type="paragraph" w:styleId="ListParagraph">
     <w:name w:val="List Paragraph"/>
     <w:basedOn w:val="Normal"/>
     <w:uiPriority w:val="34"/>
@@ -4892,9 +5401,9 @@
       <w:contextualSpacing/>
     </w:pPr>
   </w:style>
-  <w:style w:type="table" w:styleId="Tablaconcuadrcula">
+  <w:style w:type="table" w:styleId="TableGrid">
     <w:name w:val="Table Grid"/>
-    <w:basedOn w:val="Tablanormal"/>
+    <w:basedOn w:val="TableNormal"/>
     <w:uiPriority w:val="39"/>
     <w:rsid w:val="00540AE0"/>
     <w:pPr>
@@ -4911,9 +5420,9 @@
       </w:tblBorders>
     </w:tblPr>
   </w:style>
-  <w:style w:type="character" w:styleId="Textodelmarcadordeposicin">
+  <w:style w:type="character" w:styleId="PlaceholderText">
     <w:name w:val="Placeholder Text"/>
-    <w:basedOn w:val="Fuentedeprrafopredeter"/>
+    <w:basedOn w:val="DefaultParagraphFont"/>
     <w:uiPriority w:val="99"/>
     <w:semiHidden/>
     <w:rsid w:val="000A2640"/>
@@ -4921,9 +5430,9 @@
       <w:color w:val="808080"/>
     </w:rPr>
   </w:style>
-  <w:style w:type="character" w:styleId="Hipervnculo">
+  <w:style w:type="character" w:styleId="Hyperlink">
     <w:name w:val="Hyperlink"/>
-    <w:basedOn w:val="Fuentedeprrafopredeter"/>
+    <w:basedOn w:val="DefaultParagraphFont"/>
     <w:uiPriority w:val="99"/>
     <w:unhideWhenUsed/>
     <w:rsid w:val="00FE2C48"/>
@@ -4932,9 +5441,9 @@
       <w:u w:val="single"/>
     </w:rPr>
   </w:style>
-  <w:style w:type="character" w:styleId="Mencinsinresolver">
+  <w:style w:type="character" w:styleId="UnresolvedMention">
     <w:name w:val="Unresolved Mention"/>
-    <w:basedOn w:val="Fuentedeprrafopredeter"/>
+    <w:basedOn w:val="DefaultParagraphFont"/>
     <w:uiPriority w:val="99"/>
     <w:semiHidden/>
     <w:unhideWhenUsed/>
@@ -4943,6 +5452,82 @@
       <w:color w:val="605E5C"/>
       <w:shd w:val="clear" w:color="auto" w:fill="E1DFDD"/>
     </w:rPr>
+  </w:style>
+  <w:style w:type="table" w:styleId="GridTable4-Accent5">
+    <w:name w:val="Grid Table 4 Accent 5"/>
+    <w:basedOn w:val="TableNormal"/>
+    <w:uiPriority w:val="49"/>
+    <w:rsid w:val="00E820CD"/>
+    <w:pPr>
+      <w:spacing w:after="0" w:line="240" w:lineRule="auto"/>
+    </w:pPr>
+    <w:tblPr>
+      <w:tblStyleRowBandSize w:val="1"/>
+      <w:tblStyleColBandSize w:val="1"/>
+      <w:tblBorders>
+        <w:top w:val="single" w:sz="4" w:space="0" w:color="9CC2E5" w:themeColor="accent5" w:themeTint="99"/>
+        <w:left w:val="single" w:sz="4" w:space="0" w:color="9CC2E5" w:themeColor="accent5" w:themeTint="99"/>
+        <w:bottom w:val="single" w:sz="4" w:space="0" w:color="9CC2E5" w:themeColor="accent5" w:themeTint="99"/>
+        <w:right w:val="single" w:sz="4" w:space="0" w:color="9CC2E5" w:themeColor="accent5" w:themeTint="99"/>
+        <w:insideH w:val="single" w:sz="4" w:space="0" w:color="9CC2E5" w:themeColor="accent5" w:themeTint="99"/>
+        <w:insideV w:val="single" w:sz="4" w:space="0" w:color="9CC2E5" w:themeColor="accent5" w:themeTint="99"/>
+      </w:tblBorders>
+    </w:tblPr>
+    <w:tblStylePr w:type="firstRow">
+      <w:rPr>
+        <w:b/>
+        <w:bCs/>
+        <w:color w:val="FFFFFF" w:themeColor="background1"/>
+      </w:rPr>
+      <w:tblPr/>
+      <w:tcPr>
+        <w:tcBorders>
+          <w:top w:val="single" w:sz="4" w:space="0" w:color="5B9BD5" w:themeColor="accent5"/>
+          <w:left w:val="single" w:sz="4" w:space="0" w:color="5B9BD5" w:themeColor="accent5"/>
+          <w:bottom w:val="single" w:sz="4" w:space="0" w:color="5B9BD5" w:themeColor="accent5"/>
+          <w:right w:val="single" w:sz="4" w:space="0" w:color="5B9BD5" w:themeColor="accent5"/>
+          <w:insideH w:val="nil"/>
+          <w:insideV w:val="nil"/>
+        </w:tcBorders>
+        <w:shd w:val="clear" w:color="auto" w:fill="5B9BD5" w:themeFill="accent5"/>
+      </w:tcPr>
+    </w:tblStylePr>
+    <w:tblStylePr w:type="lastRow">
+      <w:rPr>
+        <w:b/>
+        <w:bCs/>
+      </w:rPr>
+      <w:tblPr/>
+      <w:tcPr>
+        <w:tcBorders>
+          <w:top w:val="double" w:sz="4" w:space="0" w:color="5B9BD5" w:themeColor="accent5"/>
+        </w:tcBorders>
+      </w:tcPr>
+    </w:tblStylePr>
+    <w:tblStylePr w:type="firstCol">
+      <w:rPr>
+        <w:b/>
+        <w:bCs/>
+      </w:rPr>
+    </w:tblStylePr>
+    <w:tblStylePr w:type="lastCol">
+      <w:rPr>
+        <w:b/>
+        <w:bCs/>
+      </w:rPr>
+    </w:tblStylePr>
+    <w:tblStylePr w:type="band1Vert">
+      <w:tblPr/>
+      <w:tcPr>
+        <w:shd w:val="clear" w:color="auto" w:fill="DEEAF6" w:themeFill="accent5" w:themeFillTint="33"/>
+      </w:tcPr>
+    </w:tblStylePr>
+    <w:tblStylePr w:type="band1Horz">
+      <w:tblPr/>
+      <w:tcPr>
+        <w:shd w:val="clear" w:color="auto" w:fill="DEEAF6" w:themeFill="accent5" w:themeFillTint="33"/>
+      </w:tcPr>
+    </w:tblStylePr>
   </w:style>
 </w:styles>
 </file>

</xml_diff>

<commit_message>
Add project structure screenshot.
</commit_message>
<xml_diff>
--- a/00 Deliverables/Deliverable.docx
+++ b/00 Deliverables/Deliverable.docx
@@ -871,7 +871,71 @@
         <w:t>The goal of this document is to explain the results of the pilot, detail the work performed and set the basis for the following stages of the project in case Bakery &amp; Co. is interested.</w:t>
       </w:r>
     </w:p>
-    <w:p/>
+    <w:p>
+      <w:pPr>
+        <w:ind w:firstLine="360"/>
+        <w:jc w:val="both"/>
+      </w:pPr>
+      <w:r>
+        <w:t>The structure of the project developed is the following:</w:t>
+      </w:r>
+    </w:p>
+    <w:p>
+      <w:pPr>
+        <w:jc w:val="both"/>
+      </w:pPr>
+    </w:p>
+    <w:p>
+      <w:pPr>
+        <w:jc w:val="center"/>
+      </w:pPr>
+      <w:r>
+        <w:rPr>
+          <w:noProof/>
+        </w:rPr>
+        <w:drawing>
+          <wp:inline distT="0" distB="0" distL="0" distR="0" wp14:anchorId="37D283CC" wp14:editId="0884EF5D">
+            <wp:extent cx="2456873" cy="4875874"/>
+            <wp:effectExtent l="0" t="0" r="635" b="1270"/>
+            <wp:docPr id="12" name="Picture 12"/>
+            <wp:cNvGraphicFramePr>
+              <a:graphicFrameLocks xmlns:a="http://schemas.openxmlformats.org/drawingml/2006/main" noChangeAspect="1"/>
+            </wp:cNvGraphicFramePr>
+            <a:graphic xmlns:a="http://schemas.openxmlformats.org/drawingml/2006/main">
+              <a:graphicData uri="http://schemas.openxmlformats.org/drawingml/2006/picture">
+                <pic:pic xmlns:pic="http://schemas.openxmlformats.org/drawingml/2006/picture">
+                  <pic:nvPicPr>
+                    <pic:cNvPr id="12" name="Capture 2.PNG"/>
+                    <pic:cNvPicPr/>
+                  </pic:nvPicPr>
+                  <pic:blipFill>
+                    <a:blip r:embed="rId6">
+                      <a:extLst>
+                        <a:ext uri="{28A0092B-C50C-407E-A947-70E740481C1C}">
+                          <a14:useLocalDpi xmlns:a14="http://schemas.microsoft.com/office/drawing/2010/main" val="0"/>
+                        </a:ext>
+                      </a:extLst>
+                    </a:blip>
+                    <a:stretch>
+                      <a:fillRect/>
+                    </a:stretch>
+                  </pic:blipFill>
+                  <pic:spPr>
+                    <a:xfrm>
+                      <a:off x="0" y="0"/>
+                      <a:ext cx="2515767" cy="4992753"/>
+                    </a:xfrm>
+                    <a:prstGeom prst="rect">
+                      <a:avLst/>
+                    </a:prstGeom>
+                  </pic:spPr>
+                </pic:pic>
+              </a:graphicData>
+            </a:graphic>
+          </wp:inline>
+        </w:drawing>
+      </w:r>
+    </w:p>
     <w:p>
       <w:pPr>
         <w:pStyle w:val="Heading2"/>
@@ -885,6 +949,7 @@
           <w:b/>
           <w:sz w:val="44"/>
         </w:rPr>
+        <w:lastRenderedPageBreak/>
         <w:t>2.-</w:t>
       </w:r>
       <w:r>
@@ -1293,7 +1358,6 @@
           <w:b/>
           <w:sz w:val="44"/>
         </w:rPr>
-        <w:lastRenderedPageBreak/>
         <w:t>3.- Data pre-processing</w:t>
       </w:r>
     </w:p>
@@ -1305,8 +1369,10 @@
         <w:t>alculated, we have received the following dataset:</w:t>
       </w:r>
     </w:p>
-    <w:bookmarkStart w:id="0" w:name="_MON_1605790485"/>
+    <w:bookmarkStart w:id="0" w:name="_GoBack"/>
     <w:bookmarkEnd w:id="0"/>
+    <w:bookmarkStart w:id="1" w:name="_MON_1605790485"/>
+    <w:bookmarkEnd w:id="1"/>
     <w:p>
       <w:pPr>
         <w:jc w:val="center"/>
@@ -1332,10 +1398,10 @@
             <v:path o:extrusionok="f" gradientshapeok="t" o:connecttype="rect"/>
             <o:lock v:ext="edit" aspectratio="t"/>
           </v:shapetype>
-          <v:shape id="_x0000_i1027" type="#_x0000_t75" style="width:64.75pt;height:43.25pt" o:ole="">
-            <v:imagedata r:id="rId6" o:title=""/>
+          <v:shape id="_x0000_i1025" type="#_x0000_t75" style="width:64.75pt;height:43.25pt" o:ole="">
+            <v:imagedata r:id="rId7" o:title=""/>
           </v:shape>
-          <o:OLEObject Type="Embed" ProgID="Excel.SheetMacroEnabled.12" ShapeID="_x0000_i1027" DrawAspect="Icon" ObjectID="_1605887379" r:id="rId7"/>
+          <o:OLEObject Type="Embed" ProgID="Excel.SheetMacroEnabled.12" ShapeID="_x0000_i1025" DrawAspect="Icon" ObjectID="_1605889749" r:id="rId8"/>
         </w:object>
       </w:r>
     </w:p>
@@ -1445,87 +1511,12 @@
         <w:rPr>
           <w:noProof/>
         </w:rPr>
+        <w:lastRenderedPageBreak/>
         <w:drawing>
           <wp:inline distT="0" distB="0" distL="0" distR="0" wp14:anchorId="34B30BE9" wp14:editId="76743E0D">
             <wp:extent cx="5731510" cy="2903855"/>
             <wp:effectExtent l="0" t="0" r="2540" b="0"/>
             <wp:docPr id="2" name="Imagen 2"/>
-            <wp:cNvGraphicFramePr>
-              <a:graphicFrameLocks xmlns:a="http://schemas.openxmlformats.org/drawingml/2006/main" noChangeAspect="1"/>
-            </wp:cNvGraphicFramePr>
-            <a:graphic xmlns:a="http://schemas.openxmlformats.org/drawingml/2006/main">
-              <a:graphicData uri="http://schemas.openxmlformats.org/drawingml/2006/picture">
-                <pic:pic xmlns:pic="http://schemas.openxmlformats.org/drawingml/2006/picture">
-                  <pic:nvPicPr>
-                    <pic:cNvPr id="1" name=""/>
-                    <pic:cNvPicPr/>
-                  </pic:nvPicPr>
-                  <pic:blipFill>
-                    <a:blip r:embed="rId8"/>
-                    <a:stretch>
-                      <a:fillRect/>
-                    </a:stretch>
-                  </pic:blipFill>
-                  <pic:spPr>
-                    <a:xfrm>
-                      <a:off x="0" y="0"/>
-                      <a:ext cx="5731510" cy="2903855"/>
-                    </a:xfrm>
-                    <a:prstGeom prst="rect">
-                      <a:avLst/>
-                    </a:prstGeom>
-                  </pic:spPr>
-                </pic:pic>
-              </a:graphicData>
-            </a:graphic>
-          </wp:inline>
-        </w:drawing>
-      </w:r>
-    </w:p>
-    <w:p>
-      <w:pPr>
-        <w:pStyle w:val="ListParagraph"/>
-        <w:numPr>
-          <w:ilvl w:val="0"/>
-          <w:numId w:val="8"/>
-        </w:numPr>
-        <w:spacing w:before="240"/>
-      </w:pPr>
-      <w:r>
-        <w:rPr>
-          <w:b/>
-        </w:rPr>
-        <w:t>Sales</w:t>
-      </w:r>
-      <w:r>
-        <w:t>, we can appreciate that the</w:t>
-      </w:r>
-      <w:r>
-        <w:t>y</w:t>
-      </w:r>
-      <w:r>
-        <w:t xml:space="preserve"> decreased until </w:t>
-      </w:r>
-      <w:r>
-        <w:t>January</w:t>
-      </w:r>
-      <w:r>
-        <w:t>, where they were stabilized.</w:t>
-      </w:r>
-    </w:p>
-    <w:p>
-      <w:pPr>
-        <w:jc w:val="center"/>
-      </w:pPr>
-      <w:r>
-        <w:rPr>
-          <w:noProof/>
-        </w:rPr>
-        <w:drawing>
-          <wp:inline distT="0" distB="0" distL="0" distR="0" wp14:anchorId="4BD3D4E8" wp14:editId="30133CC9">
-            <wp:extent cx="2566988" cy="2696674"/>
-            <wp:effectExtent l="0" t="0" r="5080" b="8890"/>
-            <wp:docPr id="3" name="Imagen 3"/>
             <wp:cNvGraphicFramePr>
               <a:graphicFrameLocks xmlns:a="http://schemas.openxmlformats.org/drawingml/2006/main" noChangeAspect="1"/>
             </wp:cNvGraphicFramePr>
@@ -1545,7 +1536,7 @@
                   <pic:spPr>
                     <a:xfrm>
                       <a:off x="0" y="0"/>
-                      <a:ext cx="2583820" cy="2714356"/>
+                      <a:ext cx="5731510" cy="2903855"/>
                     </a:xfrm>
                     <a:prstGeom prst="rect">
                       <a:avLst/>
@@ -1565,22 +1556,28 @@
           <w:ilvl w:val="0"/>
           <w:numId w:val="8"/>
         </w:numPr>
-      </w:pPr>
-      <w:r>
-        <w:rPr>
-          <w:b/>
-        </w:rPr>
-        <w:lastRenderedPageBreak/>
-        <w:t>Sales by weekday</w:t>
-      </w:r>
-      <w:r>
-        <w:t>, there is a peak</w:t>
-      </w:r>
-      <w:r>
-        <w:t xml:space="preserve"> on</w:t>
-      </w:r>
-      <w:r>
-        <w:t xml:space="preserve"> Saturday</w:t>
+        <w:spacing w:before="240"/>
+      </w:pPr>
+      <w:r>
+        <w:rPr>
+          <w:b/>
+        </w:rPr>
+        <w:t>Sales</w:t>
+      </w:r>
+      <w:r>
+        <w:t>, we can appreciate that the</w:t>
+      </w:r>
+      <w:r>
+        <w:t>y</w:t>
+      </w:r>
+      <w:r>
+        <w:t xml:space="preserve"> decreased until </w:t>
+      </w:r>
+      <w:r>
+        <w:t>January</w:t>
+      </w:r>
+      <w:r>
+        <w:t>, where they were stabilized.</w:t>
       </w:r>
     </w:p>
     <w:p>
@@ -1592,10 +1589,10 @@
           <w:noProof/>
         </w:rPr>
         <w:drawing>
-          <wp:inline distT="0" distB="0" distL="0" distR="0" wp14:anchorId="52928278" wp14:editId="6FC8C85F">
-            <wp:extent cx="2085975" cy="2174258"/>
-            <wp:effectExtent l="0" t="0" r="0" b="0"/>
-            <wp:docPr id="4" name="Imagen 4"/>
+          <wp:inline distT="0" distB="0" distL="0" distR="0" wp14:anchorId="4BD3D4E8" wp14:editId="30133CC9">
+            <wp:extent cx="2566988" cy="2696674"/>
+            <wp:effectExtent l="0" t="0" r="5080" b="8890"/>
+            <wp:docPr id="3" name="Imagen 3"/>
             <wp:cNvGraphicFramePr>
               <a:graphicFrameLocks xmlns:a="http://schemas.openxmlformats.org/drawingml/2006/main" noChangeAspect="1"/>
             </wp:cNvGraphicFramePr>
@@ -1615,6 +1612,75 @@
                   <pic:spPr>
                     <a:xfrm>
                       <a:off x="0" y="0"/>
+                      <a:ext cx="2583820" cy="2714356"/>
+                    </a:xfrm>
+                    <a:prstGeom prst="rect">
+                      <a:avLst/>
+                    </a:prstGeom>
+                  </pic:spPr>
+                </pic:pic>
+              </a:graphicData>
+            </a:graphic>
+          </wp:inline>
+        </w:drawing>
+      </w:r>
+    </w:p>
+    <w:p>
+      <w:pPr>
+        <w:pStyle w:val="ListParagraph"/>
+        <w:numPr>
+          <w:ilvl w:val="0"/>
+          <w:numId w:val="8"/>
+        </w:numPr>
+      </w:pPr>
+      <w:r>
+        <w:rPr>
+          <w:b/>
+        </w:rPr>
+        <w:t>Sales by weekday</w:t>
+      </w:r>
+      <w:r>
+        <w:t>, there is a peak</w:t>
+      </w:r>
+      <w:r>
+        <w:t xml:space="preserve"> on</w:t>
+      </w:r>
+      <w:r>
+        <w:t xml:space="preserve"> Saturday</w:t>
+      </w:r>
+    </w:p>
+    <w:p>
+      <w:pPr>
+        <w:jc w:val="center"/>
+      </w:pPr>
+      <w:r>
+        <w:rPr>
+          <w:noProof/>
+        </w:rPr>
+        <w:drawing>
+          <wp:inline distT="0" distB="0" distL="0" distR="0" wp14:anchorId="52928278" wp14:editId="6FC8C85F">
+            <wp:extent cx="2085975" cy="2174258"/>
+            <wp:effectExtent l="0" t="0" r="0" b="0"/>
+            <wp:docPr id="4" name="Imagen 4"/>
+            <wp:cNvGraphicFramePr>
+              <a:graphicFrameLocks xmlns:a="http://schemas.openxmlformats.org/drawingml/2006/main" noChangeAspect="1"/>
+            </wp:cNvGraphicFramePr>
+            <a:graphic xmlns:a="http://schemas.openxmlformats.org/drawingml/2006/main">
+              <a:graphicData uri="http://schemas.openxmlformats.org/drawingml/2006/picture">
+                <pic:pic xmlns:pic="http://schemas.openxmlformats.org/drawingml/2006/picture">
+                  <pic:nvPicPr>
+                    <pic:cNvPr id="1" name=""/>
+                    <pic:cNvPicPr/>
+                  </pic:nvPicPr>
+                  <pic:blipFill>
+                    <a:blip r:embed="rId11"/>
+                    <a:stretch>
+                      <a:fillRect/>
+                    </a:stretch>
+                  </pic:blipFill>
+                  <pic:spPr>
+                    <a:xfrm>
+                      <a:off x="0" y="0"/>
                       <a:ext cx="2103027" cy="2192032"/>
                     </a:xfrm>
                     <a:prstGeom prst="rect">
@@ -1633,6 +1699,7 @@
         <w:jc w:val="both"/>
       </w:pPr>
       <w:r>
+        <w:lastRenderedPageBreak/>
         <w:t xml:space="preserve">Based on </w:t>
       </w:r>
       <w:r>
@@ -2290,7 +2357,6 @@
         <w:jc w:val="both"/>
       </w:pPr>
       <w:r>
-        <w:lastRenderedPageBreak/>
         <w:t xml:space="preserve">For a detailed explanation of the algorithm, please follow the </w:t>
       </w:r>
       <w:r>
@@ -2306,7 +2372,7 @@
         </w:numPr>
         <w:jc w:val="both"/>
       </w:pPr>
-      <w:hyperlink r:id="rId11" w:history="1">
+      <w:hyperlink r:id="rId12" w:history="1">
         <w:r>
           <w:rPr>
             <w:rStyle w:val="Hyperlink"/>
@@ -2369,6 +2435,7 @@
         <w:rPr>
           <w:noProof/>
         </w:rPr>
+        <w:lastRenderedPageBreak/>
         <w:drawing>
           <wp:inline distT="0" distB="0" distL="0" distR="0" wp14:anchorId="49B849AF" wp14:editId="2E4FB567">
             <wp:extent cx="3780989" cy="2881745"/>
@@ -2385,7 +2452,7 @@
                     <pic:cNvPicPr/>
                   </pic:nvPicPr>
                   <pic:blipFill>
-                    <a:blip r:embed="rId12" cstate="print">
+                    <a:blip r:embed="rId13" cstate="print">
                       <a:extLst>
                         <a:ext uri="{28A0092B-C50C-407E-A947-70E740481C1C}">
                           <a14:useLocalDpi xmlns:a14="http://schemas.microsoft.com/office/drawing/2010/main" val="0"/>
@@ -2490,7 +2557,7 @@
                     <pic:cNvPicPr/>
                   </pic:nvPicPr>
                   <pic:blipFill>
-                    <a:blip r:embed="rId13"/>
+                    <a:blip r:embed="rId14"/>
                     <a:stretch>
                       <a:fillRect/>
                     </a:stretch>
@@ -2534,192 +2601,6 @@
             <wp:extent cx="5107622" cy="3493736"/>
             <wp:effectExtent l="0" t="0" r="0" b="0"/>
             <wp:docPr id="7" name="Imagen 7"/>
-            <wp:cNvGraphicFramePr>
-              <a:graphicFrameLocks xmlns:a="http://schemas.openxmlformats.org/drawingml/2006/main" noChangeAspect="1"/>
-            </wp:cNvGraphicFramePr>
-            <a:graphic xmlns:a="http://schemas.openxmlformats.org/drawingml/2006/main">
-              <a:graphicData uri="http://schemas.openxmlformats.org/drawingml/2006/picture">
-                <pic:pic xmlns:pic="http://schemas.openxmlformats.org/drawingml/2006/picture">
-                  <pic:nvPicPr>
-                    <pic:cNvPr id="1" name=""/>
-                    <pic:cNvPicPr/>
-                  </pic:nvPicPr>
-                  <pic:blipFill>
-                    <a:blip r:embed="rId14"/>
-                    <a:stretch>
-                      <a:fillRect/>
-                    </a:stretch>
-                  </pic:blipFill>
-                  <pic:spPr>
-                    <a:xfrm>
-                      <a:off x="0" y="0"/>
-                      <a:ext cx="5110834" cy="3495933"/>
-                    </a:xfrm>
-                    <a:prstGeom prst="rect">
-                      <a:avLst/>
-                    </a:prstGeom>
-                  </pic:spPr>
-                </pic:pic>
-              </a:graphicData>
-            </a:graphic>
-          </wp:inline>
-        </w:drawing>
-      </w:r>
-    </w:p>
-    <w:p>
-      <w:r>
-        <w:tab/>
-        <w:t xml:space="preserve">Afterwards some summary graphs and information </w:t>
-      </w:r>
-      <w:r>
-        <w:t>are</w:t>
-      </w:r>
-      <w:r>
-        <w:t xml:space="preserve"> shown.</w:t>
-      </w:r>
-    </w:p>
-    <w:p>
-      <w:pPr>
-        <w:pStyle w:val="ListParagraph"/>
-        <w:numPr>
-          <w:ilvl w:val="0"/>
-          <w:numId w:val="11"/>
-        </w:numPr>
-        <w:jc w:val="both"/>
-      </w:pPr>
-      <w:r>
-        <w:rPr>
-          <w:b/>
-        </w:rPr>
-        <w:t>Team</w:t>
-      </w:r>
-      <w:r>
-        <w:t>, th</w:t>
-      </w:r>
-      <w:r>
-        <w:t>is</w:t>
-      </w:r>
-      <w:r>
-        <w:t xml:space="preserve"> tab </w:t>
-      </w:r>
-      <w:r>
-        <w:t>presents</w:t>
-      </w:r>
-      <w:r>
-        <w:t xml:space="preserve"> the team in charge on maintenance.</w:t>
-      </w:r>
-    </w:p>
-    <w:p/>
-    <w:p>
-      <w:pPr>
-        <w:pStyle w:val="Heading2"/>
-        <w:spacing w:before="360" w:after="240"/>
-        <w:rPr>
-          <w:b/>
-          <w:sz w:val="44"/>
-        </w:rPr>
-      </w:pPr>
-      <w:r>
-        <w:rPr>
-          <w:b/>
-          <w:sz w:val="44"/>
-        </w:rPr>
-        <w:t>5</w:t>
-      </w:r>
-      <w:r>
-        <w:rPr>
-          <w:b/>
-          <w:sz w:val="44"/>
-        </w:rPr>
-        <w:t>.- Algorithm results</w:t>
-      </w:r>
-    </w:p>
-    <w:p>
-      <w:r>
-        <w:t>Base</w:t>
-      </w:r>
-      <w:r>
-        <w:t>d on the results of the algorithm, we can conclude the following:</w:t>
-      </w:r>
-    </w:p>
-    <w:p>
-      <w:pPr>
-        <w:pStyle w:val="ListParagraph"/>
-        <w:numPr>
-          <w:ilvl w:val="0"/>
-          <w:numId w:val="9"/>
-        </w:numPr>
-        <w:rPr>
-          <w:b/>
-        </w:rPr>
-      </w:pPr>
-      <w:r>
-        <w:rPr>
-          <w:b/>
-        </w:rPr>
-        <w:t>Weekends</w:t>
-      </w:r>
-      <w:r>
-        <w:rPr>
-          <w:b/>
-        </w:rPr>
-        <w:t xml:space="preserve">, </w:t>
-      </w:r>
-      <w:r>
-        <w:t xml:space="preserve">in order to </w:t>
-      </w:r>
-      <w:r>
-        <w:t>analyse the weekends, we have extracted all the transactions that have occurred during Saturday and Sunday. After applying a</w:t>
-      </w:r>
-      <w:r>
-        <w:t xml:space="preserve">n </w:t>
-      </w:r>
-      <w:proofErr w:type="spellStart"/>
-      <w:r>
-        <w:t>a</w:t>
-      </w:r>
-      <w:r>
-        <w:t>priori</w:t>
-      </w:r>
-      <w:proofErr w:type="spellEnd"/>
-      <w:r>
-        <w:t xml:space="preserve"> algorithm with different confidences and support leve</w:t>
-      </w:r>
-      <w:r>
-        <w:t>l</w:t>
-      </w:r>
-      <w:r>
-        <w:t>s</w:t>
-      </w:r>
-      <w:r>
-        <w:t>,</w:t>
-      </w:r>
-      <w:r>
-        <w:t xml:space="preserve"> we have obtained the following</w:t>
-      </w:r>
-      <w:r>
-        <w:t xml:space="preserve"> results</w:t>
-      </w:r>
-      <w:r>
-        <w:t>:</w:t>
-      </w:r>
-    </w:p>
-    <w:p>
-      <w:pPr>
-        <w:jc w:val="center"/>
-        <w:rPr>
-          <w:b/>
-        </w:rPr>
-      </w:pPr>
-      <w:r>
-        <w:rPr>
-          <w:noProof/>
-        </w:rPr>
-        <w:drawing>
-          <wp:inline distT="0" distB="0" distL="0" distR="0" wp14:anchorId="359B2D9D" wp14:editId="045EFB64">
-            <wp:extent cx="4626610" cy="2494761"/>
-            <wp:effectExtent l="0" t="0" r="2540" b="1270"/>
-            <wp:docPr id="8" name="Imagen 8"/>
             <wp:cNvGraphicFramePr>
               <a:graphicFrameLocks xmlns:a="http://schemas.openxmlformats.org/drawingml/2006/main" noChangeAspect="1"/>
             </wp:cNvGraphicFramePr>
@@ -2739,7 +2620,7 @@
                   <pic:spPr>
                     <a:xfrm>
                       <a:off x="0" y="0"/>
-                      <a:ext cx="4630021" cy="2496600"/>
+                      <a:ext cx="5110834" cy="3495933"/>
                     </a:xfrm>
                     <a:prstGeom prst="rect">
                       <a:avLst/>
@@ -2753,93 +2634,159 @@
       </w:r>
     </w:p>
     <w:p>
-      <w:pPr>
-        <w:jc w:val="center"/>
-        <w:rPr>
-          <w:b/>
-        </w:rPr>
-      </w:pPr>
-    </w:p>
-    <w:p>
-      <w:pPr>
-        <w:ind w:left="360"/>
-      </w:pPr>
-      <w:r>
-        <w:rPr>
-          <w:lang w:val="es-ES"/>
-        </w:rPr>
-        <w:lastRenderedPageBreak/>
+      <w:r>
         <w:tab/>
-      </w:r>
-      <w:r>
-        <w:t>We obtain</w:t>
-      </w:r>
-      <w:r>
-        <w:t>ed</w:t>
-      </w:r>
-      <w:r>
-        <w:t xml:space="preserve"> two rules w</w:t>
-      </w:r>
-      <w:r>
-        <w:t>ith confidence level 0.7 and support level 0.04:</w:t>
+        <w:t xml:space="preserve">Afterwards some summary graphs and information </w:t>
+      </w:r>
+      <w:r>
+        <w:t>are</w:t>
+      </w:r>
+      <w:r>
+        <w:t xml:space="preserve"> shown.</w:t>
       </w:r>
     </w:p>
     <w:p>
       <w:pPr>
         <w:pStyle w:val="ListParagraph"/>
         <w:numPr>
-          <w:ilvl w:val="1"/>
+          <w:ilvl w:val="0"/>
+          <w:numId w:val="11"/>
+        </w:numPr>
+        <w:jc w:val="both"/>
+      </w:pPr>
+      <w:r>
+        <w:rPr>
+          <w:b/>
+        </w:rPr>
+        <w:t>Team</w:t>
+      </w:r>
+      <w:r>
+        <w:t>, th</w:t>
+      </w:r>
+      <w:r>
+        <w:t>is</w:t>
+      </w:r>
+      <w:r>
+        <w:t xml:space="preserve"> tab </w:t>
+      </w:r>
+      <w:r>
+        <w:t>presents</w:t>
+      </w:r>
+      <w:r>
+        <w:t xml:space="preserve"> the team in charge on maintenance.</w:t>
+      </w:r>
+    </w:p>
+    <w:p/>
+    <w:p>
+      <w:pPr>
+        <w:pStyle w:val="Heading2"/>
+        <w:spacing w:before="360" w:after="240"/>
+        <w:rPr>
+          <w:b/>
+          <w:sz w:val="44"/>
+        </w:rPr>
+      </w:pPr>
+      <w:r>
+        <w:rPr>
+          <w:b/>
+          <w:sz w:val="44"/>
+        </w:rPr>
+        <w:t>5</w:t>
+      </w:r>
+      <w:r>
+        <w:rPr>
+          <w:b/>
+          <w:sz w:val="44"/>
+        </w:rPr>
+        <w:t>.- Algorithm results</w:t>
+      </w:r>
+    </w:p>
+    <w:p>
+      <w:r>
+        <w:t>Base</w:t>
+      </w:r>
+      <w:r>
+        <w:t>d on the results of the algorithm, we can conclude the following:</w:t>
+      </w:r>
+    </w:p>
+    <w:p>
+      <w:pPr>
+        <w:pStyle w:val="ListParagraph"/>
+        <w:numPr>
+          <w:ilvl w:val="0"/>
           <w:numId w:val="9"/>
         </w:numPr>
-      </w:pPr>
-      <w:r>
-        <w:t xml:space="preserve">Pastry </w:t>
-      </w:r>
-      <w:r>
-        <w:sym w:font="Wingdings" w:char="F0E0"/>
-      </w:r>
-      <w:r>
-        <w:t xml:space="preserve"> Bread</w:t>
-      </w:r>
-    </w:p>
-    <w:p>
-      <w:pPr>
-        <w:pStyle w:val="ListParagraph"/>
-        <w:numPr>
-          <w:ilvl w:val="1"/>
-          <w:numId w:val="9"/>
-        </w:numPr>
-      </w:pPr>
-      <w:r>
-        <w:t xml:space="preserve">Jam </w:t>
-      </w:r>
-      <w:r>
-        <w:sym w:font="Wingdings" w:char="F0E0"/>
-      </w:r>
-      <w:r>
-        <w:t xml:space="preserve"> Hot chocolate</w:t>
-      </w:r>
-    </w:p>
-    <w:p>
-      <w:pPr>
-        <w:pStyle w:val="ListParagraph"/>
-        <w:ind w:left="1440"/>
-      </w:pPr>
-    </w:p>
-    <w:p>
-      <w:pPr>
-        <w:ind w:left="360"/>
+        <w:rPr>
+          <w:b/>
+        </w:rPr>
+      </w:pPr>
+      <w:r>
+        <w:rPr>
+          <w:b/>
+        </w:rPr>
+        <w:t>Weekends</w:t>
+      </w:r>
+      <w:r>
+        <w:rPr>
+          <w:b/>
+        </w:rPr>
+        <w:t xml:space="preserve">, </w:t>
+      </w:r>
+      <w:r>
+        <w:t xml:space="preserve">in order to </w:t>
+      </w:r>
+      <w:r>
+        <w:t>analyse the weekends, we have extracted all the transactions that have occurred during Saturday and Sunday. After applying a</w:t>
+      </w:r>
+      <w:r>
+        <w:t xml:space="preserve">n </w:t>
+      </w:r>
+      <w:proofErr w:type="spellStart"/>
+      <w:r>
+        <w:t>a</w:t>
+      </w:r>
+      <w:r>
+        <w:t>priori</w:t>
+      </w:r>
+      <w:proofErr w:type="spellEnd"/>
+      <w:r>
+        <w:t xml:space="preserve"> algorithm with different confidences and support leve</w:t>
+      </w:r>
+      <w:r>
+        <w:t>l</w:t>
+      </w:r>
+      <w:r>
+        <w:t>s</w:t>
+      </w:r>
+      <w:r>
+        <w:t>,</w:t>
+      </w:r>
+      <w:r>
+        <w:t xml:space="preserve"> we have obtained the following</w:t>
+      </w:r>
+      <w:r>
+        <w:t xml:space="preserve"> results</w:t>
+      </w:r>
+      <w:r>
+        <w:t>:</w:t>
+      </w:r>
+    </w:p>
+    <w:p>
+      <w:pPr>
         <w:jc w:val="center"/>
+        <w:rPr>
+          <w:b/>
+        </w:rPr>
       </w:pPr>
       <w:r>
         <w:rPr>
           <w:noProof/>
         </w:rPr>
         <w:drawing>
-          <wp:inline distT="0" distB="0" distL="0" distR="0" wp14:anchorId="29A1AC59" wp14:editId="43B48456">
-            <wp:extent cx="5059997" cy="3409023"/>
-            <wp:effectExtent l="0" t="0" r="7620" b="1270"/>
-            <wp:docPr id="9" name="Imagen 9"/>
+          <wp:inline distT="0" distB="0" distL="0" distR="0" wp14:anchorId="359B2D9D" wp14:editId="045EFB64">
+            <wp:extent cx="4626610" cy="2494761"/>
+            <wp:effectExtent l="0" t="0" r="2540" b="1270"/>
+            <wp:docPr id="8" name="Imagen 8"/>
             <wp:cNvGraphicFramePr>
               <a:graphicFrameLocks xmlns:a="http://schemas.openxmlformats.org/drawingml/2006/main" noChangeAspect="1"/>
             </wp:cNvGraphicFramePr>
@@ -2859,7 +2806,7 @@
                   <pic:spPr>
                     <a:xfrm>
                       <a:off x="0" y="0"/>
-                      <a:ext cx="5064177" cy="3411839"/>
+                      <a:ext cx="4630021" cy="2496600"/>
                     </a:xfrm>
                     <a:prstGeom prst="rect">
                       <a:avLst/>
@@ -2874,64 +2821,92 @@
     </w:p>
     <w:p>
       <w:pPr>
+        <w:jc w:val="center"/>
+        <w:rPr>
+          <w:b/>
+        </w:rPr>
+      </w:pPr>
+    </w:p>
+    <w:p>
+      <w:pPr>
+        <w:ind w:left="360"/>
+      </w:pPr>
+      <w:r>
+        <w:rPr>
+          <w:lang w:val="es-ES"/>
+        </w:rPr>
+        <w:lastRenderedPageBreak/>
+        <w:tab/>
+      </w:r>
+      <w:r>
+        <w:t>We obtain</w:t>
+      </w:r>
+      <w:r>
+        <w:t>ed</w:t>
+      </w:r>
+      <w:r>
+        <w:t xml:space="preserve"> two rules w</w:t>
+      </w:r>
+      <w:r>
+        <w:t>ith confidence level 0.7 and support level 0.04:</w:t>
+      </w:r>
+    </w:p>
+    <w:p>
+      <w:pPr>
         <w:pStyle w:val="ListParagraph"/>
         <w:numPr>
-          <w:ilvl w:val="0"/>
+          <w:ilvl w:val="1"/>
           <w:numId w:val="9"/>
         </w:numPr>
-        <w:rPr>
-          <w:b/>
-        </w:rPr>
-      </w:pPr>
-      <w:r>
-        <w:rPr>
-          <w:b/>
-        </w:rPr>
-        <w:t>Weekdays at lunch time</w:t>
-      </w:r>
-      <w:r>
-        <w:rPr>
-          <w:b/>
-        </w:rPr>
-        <w:t xml:space="preserve">, </w:t>
-      </w:r>
-      <w:r>
-        <w:t>r</w:t>
-      </w:r>
-      <w:r>
-        <w:t xml:space="preserve">epeating the process for weekdays and lunch time we see different rules regarding tea, coffee, frittata and “hearty &amp; </w:t>
-      </w:r>
-      <w:r>
-        <w:t>s</w:t>
-      </w:r>
-      <w:r>
-        <w:t>easonal”:</w:t>
+      </w:pPr>
+      <w:r>
+        <w:t xml:space="preserve">Pastry </w:t>
+      </w:r>
+      <w:r>
+        <w:sym w:font="Wingdings" w:char="F0E0"/>
+      </w:r>
+      <w:r>
+        <w:t xml:space="preserve"> Bread</w:t>
       </w:r>
     </w:p>
     <w:p>
       <w:pPr>
         <w:pStyle w:val="ListParagraph"/>
-        <w:rPr>
-          <w:b/>
-        </w:rPr>
-      </w:pPr>
-    </w:p>
-    <w:p>
-      <w:pPr>
+        <w:numPr>
+          <w:ilvl w:val="1"/>
+          <w:numId w:val="9"/>
+        </w:numPr>
+      </w:pPr>
+      <w:r>
+        <w:t xml:space="preserve">Jam </w:t>
+      </w:r>
+      <w:r>
+        <w:sym w:font="Wingdings" w:char="F0E0"/>
+      </w:r>
+      <w:r>
+        <w:t xml:space="preserve"> Hot chocolate</w:t>
+      </w:r>
+    </w:p>
+    <w:p>
+      <w:pPr>
+        <w:pStyle w:val="ListParagraph"/>
+        <w:ind w:left="1440"/>
+      </w:pPr>
+    </w:p>
+    <w:p>
+      <w:pPr>
+        <w:ind w:left="360"/>
         <w:jc w:val="center"/>
-        <w:rPr>
-          <w:b/>
-        </w:rPr>
       </w:pPr>
       <w:r>
         <w:rPr>
           <w:noProof/>
         </w:rPr>
         <w:drawing>
-          <wp:inline distT="0" distB="0" distL="0" distR="0" wp14:anchorId="010CD2F5" wp14:editId="7BD5FAC3">
-            <wp:extent cx="5430982" cy="3613234"/>
-            <wp:effectExtent l="0" t="0" r="0" b="6350"/>
-            <wp:docPr id="10" name="Imagen 10"/>
+          <wp:inline distT="0" distB="0" distL="0" distR="0" wp14:anchorId="29A1AC59" wp14:editId="43B48456">
+            <wp:extent cx="5059997" cy="3409023"/>
+            <wp:effectExtent l="0" t="0" r="7620" b="1270"/>
+            <wp:docPr id="9" name="Imagen 9"/>
             <wp:cNvGraphicFramePr>
               <a:graphicFrameLocks xmlns:a="http://schemas.openxmlformats.org/drawingml/2006/main" noChangeAspect="1"/>
             </wp:cNvGraphicFramePr>
@@ -2951,6 +2926,98 @@
                   <pic:spPr>
                     <a:xfrm>
                       <a:off x="0" y="0"/>
+                      <a:ext cx="5064177" cy="3411839"/>
+                    </a:xfrm>
+                    <a:prstGeom prst="rect">
+                      <a:avLst/>
+                    </a:prstGeom>
+                  </pic:spPr>
+                </pic:pic>
+              </a:graphicData>
+            </a:graphic>
+          </wp:inline>
+        </w:drawing>
+      </w:r>
+    </w:p>
+    <w:p>
+      <w:pPr>
+        <w:pStyle w:val="ListParagraph"/>
+        <w:numPr>
+          <w:ilvl w:val="0"/>
+          <w:numId w:val="9"/>
+        </w:numPr>
+        <w:rPr>
+          <w:b/>
+        </w:rPr>
+      </w:pPr>
+      <w:r>
+        <w:rPr>
+          <w:b/>
+        </w:rPr>
+        <w:t>Weekdays at lunch time</w:t>
+      </w:r>
+      <w:r>
+        <w:rPr>
+          <w:b/>
+        </w:rPr>
+        <w:t xml:space="preserve">, </w:t>
+      </w:r>
+      <w:r>
+        <w:t>r</w:t>
+      </w:r>
+      <w:r>
+        <w:t xml:space="preserve">epeating the process for weekdays and lunch time we see different rules regarding tea, coffee, frittata and “hearty &amp; </w:t>
+      </w:r>
+      <w:r>
+        <w:t>s</w:t>
+      </w:r>
+      <w:r>
+        <w:t>easonal”:</w:t>
+      </w:r>
+    </w:p>
+    <w:p>
+      <w:pPr>
+        <w:pStyle w:val="ListParagraph"/>
+        <w:rPr>
+          <w:b/>
+        </w:rPr>
+      </w:pPr>
+    </w:p>
+    <w:p>
+      <w:pPr>
+        <w:jc w:val="center"/>
+        <w:rPr>
+          <w:b/>
+        </w:rPr>
+      </w:pPr>
+      <w:r>
+        <w:rPr>
+          <w:noProof/>
+        </w:rPr>
+        <w:drawing>
+          <wp:inline distT="0" distB="0" distL="0" distR="0" wp14:anchorId="010CD2F5" wp14:editId="7BD5FAC3">
+            <wp:extent cx="5430982" cy="3613234"/>
+            <wp:effectExtent l="0" t="0" r="0" b="6350"/>
+            <wp:docPr id="10" name="Imagen 10"/>
+            <wp:cNvGraphicFramePr>
+              <a:graphicFrameLocks xmlns:a="http://schemas.openxmlformats.org/drawingml/2006/main" noChangeAspect="1"/>
+            </wp:cNvGraphicFramePr>
+            <a:graphic xmlns:a="http://schemas.openxmlformats.org/drawingml/2006/main">
+              <a:graphicData uri="http://schemas.openxmlformats.org/drawingml/2006/picture">
+                <pic:pic xmlns:pic="http://schemas.openxmlformats.org/drawingml/2006/picture">
+                  <pic:nvPicPr>
+                    <pic:cNvPr id="1" name=""/>
+                    <pic:cNvPicPr/>
+                  </pic:nvPicPr>
+                  <pic:blipFill>
+                    <a:blip r:embed="rId18"/>
+                    <a:stretch>
+                      <a:fillRect/>
+                    </a:stretch>
+                  </pic:blipFill>
+                  <pic:spPr>
+                    <a:xfrm>
+                      <a:off x="0" y="0"/>
                       <a:ext cx="5445152" cy="3622661"/>
                     </a:xfrm>
                     <a:prstGeom prst="rect">
@@ -3053,7 +3120,7 @@
                     <pic:cNvPicPr/>
                   </pic:nvPicPr>
                   <pic:blipFill>
-                    <a:blip r:embed="rId18"/>
+                    <a:blip r:embed="rId19"/>
                     <a:stretch>
                       <a:fillRect/>
                     </a:stretch>
@@ -3370,8 +3437,6 @@
       <w:r>
         <w:t>we will start with its implementation in the different geographies, and with the development of the global model that will include more variables to the analysis.</w:t>
       </w:r>
-      <w:bookmarkStart w:id="1" w:name="_GoBack"/>
-      <w:bookmarkEnd w:id="1"/>
     </w:p>
     <w:sectPr>
       <w:pgSz w:w="11906" w:h="16838"/>

</xml_diff>